<commit_message>
added PD C PDF
</commit_message>
<xml_diff>
--- a/PD C.docx
+++ b/PD C.docx
@@ -126,16 +126,26 @@
       <w:pPr>
         <w:pStyle w:val="ThesisSubmitDetailHeader"/>
       </w:pPr>
-      <w:r>
-        <w:t>Wanis Hassan, 300255946</w:t>
+      <w:proofErr w:type="spellStart"/>
+      <w:r>
+        <w:t>Wanis</w:t>
+      </w:r>
+      <w:proofErr w:type="spellEnd"/>
+      <w:r>
+        <w:t xml:space="preserve"> Hassan, 300255946</w:t>
       </w:r>
     </w:p>
     <w:p>
       <w:pPr>
         <w:pStyle w:val="ThesisSubmitDetailHeader"/>
       </w:pPr>
-      <w:r>
-        <w:t>Haonan Zhou</w:t>
+      <w:proofErr w:type="spellStart"/>
+      <w:r>
+        <w:t>Haonan</w:t>
+      </w:r>
+      <w:proofErr w:type="spellEnd"/>
+      <w:r>
+        <w:t xml:space="preserve"> Zhou</w:t>
       </w:r>
       <w:r>
         <w:t xml:space="preserve">, </w:t>
@@ -149,15 +159,13 @@
         <w:pStyle w:val="ThesisSubmitDetailHeader"/>
       </w:pPr>
       <w:r>
-        <w:t>[TEAM MEMBER, STUDENT ID]</w:t>
-      </w:r>
-    </w:p>
-    <w:p>
-      <w:pPr>
-        <w:pStyle w:val="ThesisSubmitDetailHeader"/>
-      </w:pPr>
-      <w:r>
-        <w:t>[TEAM MEMBER, STUDENT ID]</w:t>
+        <w:t>Pierre Allard</w:t>
+      </w:r>
+      <w:r>
+        <w:t xml:space="preserve">, </w:t>
+      </w:r>
+      <w:r>
+        <w:t>300102131</w:t>
       </w:r>
     </w:p>
     <w:p>
@@ -212,10 +220,15 @@
       <w:bookmarkStart w:id="3" w:name="_Toc262488149"/>
       <w:bookmarkStart w:id="4" w:name="_Toc262911996"/>
       <w:bookmarkStart w:id="5" w:name="_Toc322448157"/>
-      <w:bookmarkStart w:id="6" w:name="_Toc116032493"/>
-      <w:r>
+      <w:bookmarkStart w:id="6" w:name="_Toc116311293"/>
+      <w:r>
+        <w:lastRenderedPageBreak/>
         <w:t>Abstract</w:t>
       </w:r>
+      <w:bookmarkStart w:id="7" w:name="_Toc209584551"/>
+      <w:bookmarkStart w:id="8" w:name="_Toc262488151"/>
+      <w:bookmarkStart w:id="9" w:name="_Toc262911998"/>
+      <w:bookmarkStart w:id="10" w:name="_Toc322448159"/>
       <w:bookmarkEnd w:id="2"/>
       <w:bookmarkEnd w:id="3"/>
       <w:bookmarkEnd w:id="4"/>
@@ -224,12 +237,49 @@
     </w:p>
     <w:p>
       <w:pPr>
-        <w:spacing w:line="240" w:lineRule="auto"/>
-      </w:pPr>
-      <w:bookmarkStart w:id="7" w:name="_Toc322448158"/>
-      <w:bookmarkStart w:id="8" w:name="_Toc209584550"/>
-      <w:bookmarkStart w:id="9" w:name="_Toc262488150"/>
-      <w:bookmarkStart w:id="10" w:name="_Toc262911997"/>
+        <w:pStyle w:val="Thesis"/>
+        <w:rPr>
+          <w:kern w:val="32"/>
+          <w:sz w:val="32"/>
+          <w:szCs w:val="32"/>
+        </w:rPr>
+      </w:pPr>
+      <w:r>
+        <w:t>This</w:t>
+      </w:r>
+      <w:r>
+        <w:t xml:space="preserve"> report is to develop </w:t>
+      </w:r>
+      <w:r>
+        <w:t xml:space="preserve">and document the process of creating </w:t>
+      </w:r>
+      <w:r>
+        <w:t>a</w:t>
+      </w:r>
+      <w:r>
+        <w:t>n in-depth</w:t>
+      </w:r>
+      <w:r>
+        <w:t xml:space="preserve"> conceptual design</w:t>
+      </w:r>
+      <w:r>
+        <w:t>. The report will</w:t>
+      </w:r>
+      <w:r>
+        <w:t xml:space="preserve"> also provide a project plan which will be instrumental to the next </w:t>
+      </w:r>
+      <w:r>
+        <w:t xml:space="preserve">steps of the development process and aide in the creation of the team’s first prototype. </w:t>
+      </w:r>
+      <w:r>
+        <w:t xml:space="preserve">By using the methods learned in class </w:t>
+      </w:r>
+      <w:r>
+        <w:t xml:space="preserve">we determined the best </w:t>
+      </w:r>
+      <w:r>
+        <w:t xml:space="preserve">way to create our application would be using a Python executable. </w:t>
+      </w:r>
       <w:r>
         <w:br w:type="page"/>
       </w:r>
@@ -238,23 +288,16 @@
       <w:pPr>
         <w:pStyle w:val="TableofContents"/>
       </w:pPr>
-      <w:bookmarkStart w:id="11" w:name="_Toc209584551"/>
-      <w:bookmarkStart w:id="12" w:name="_Toc262488151"/>
-      <w:bookmarkStart w:id="13" w:name="_Toc262911998"/>
-      <w:bookmarkStart w:id="14" w:name="_Toc322448159"/>
-      <w:bookmarkStart w:id="15" w:name="_Toc116032494"/>
+      <w:bookmarkStart w:id="11" w:name="_Toc116311294"/>
+      <w:r>
+        <w:lastRenderedPageBreak/>
+        <w:t>Table of Contents</w:t>
+      </w:r>
       <w:bookmarkEnd w:id="7"/>
       <w:bookmarkEnd w:id="8"/>
       <w:bookmarkEnd w:id="9"/>
       <w:bookmarkEnd w:id="10"/>
-      <w:r>
-        <w:t>Table of Contents</w:t>
-      </w:r>
       <w:bookmarkEnd w:id="11"/>
-      <w:bookmarkEnd w:id="12"/>
-      <w:bookmarkEnd w:id="13"/>
-      <w:bookmarkEnd w:id="14"/>
-      <w:bookmarkEnd w:id="15"/>
     </w:p>
     <w:p>
       <w:pPr>
@@ -267,7 +310,7 @@
           <w:noProof/>
           <w:sz w:val="22"/>
           <w:szCs w:val="22"/>
-          <w:lang w:val="fr-CA" w:eastAsia="fr-CA"/>
+          <w:lang w:val="en-CA" w:eastAsia="en-CA"/>
         </w:rPr>
       </w:pPr>
       <w:r>
@@ -288,7 +331,7 @@
         </w:rPr>
         <w:fldChar w:fldCharType="separate"/>
       </w:r>
-      <w:hyperlink w:anchor="_Toc116032493" w:history="1">
+      <w:hyperlink w:anchor="_Toc116311293" w:history="1">
         <w:r>
           <w:rPr>
             <w:rStyle w:val="Hyperlink"/>
@@ -315,7 +358,7 @@
             <w:noProof/>
             <w:webHidden/>
           </w:rPr>
-          <w:instrText xml:space="preserve"> PAGEREF _Toc116032493 \h </w:instrText>
+          <w:instrText xml:space="preserve"> PAGEREF _Toc116311293 \h </w:instrText>
         </w:r>
         <w:r>
           <w:rPr>
@@ -357,10 +400,10 @@
           <w:noProof/>
           <w:sz w:val="22"/>
           <w:szCs w:val="22"/>
-          <w:lang w:val="fr-CA" w:eastAsia="fr-CA"/>
+          <w:lang w:val="en-CA" w:eastAsia="en-CA"/>
         </w:rPr>
       </w:pPr>
-      <w:hyperlink w:anchor="_Toc116032494" w:history="1">
+      <w:hyperlink w:anchor="_Toc116311294" w:history="1">
         <w:r>
           <w:rPr>
             <w:rStyle w:val="Hyperlink"/>
@@ -387,7 +430,7 @@
             <w:noProof/>
             <w:webHidden/>
           </w:rPr>
-          <w:instrText xml:space="preserve"> PAGEREF _Toc116032494 \h </w:instrText>
+          <w:instrText xml:space="preserve"> PAGEREF _Toc116311294 \h </w:instrText>
         </w:r>
         <w:r>
           <w:rPr>
@@ -429,10 +472,10 @@
           <w:noProof/>
           <w:sz w:val="22"/>
           <w:szCs w:val="22"/>
-          <w:lang w:val="fr-CA" w:eastAsia="fr-CA"/>
+          <w:lang w:val="en-CA" w:eastAsia="en-CA"/>
         </w:rPr>
       </w:pPr>
-      <w:hyperlink w:anchor="_Toc116032495" w:history="1">
+      <w:hyperlink w:anchor="_Toc116311295" w:history="1">
         <w:r>
           <w:rPr>
             <w:rStyle w:val="Hyperlink"/>
@@ -459,7 +502,7 @@
             <w:noProof/>
             <w:webHidden/>
           </w:rPr>
-          <w:instrText xml:space="preserve"> PAGEREF _Toc116032495 \h </w:instrText>
+          <w:instrText xml:space="preserve"> PAGEREF _Toc116311295 \h </w:instrText>
         </w:r>
         <w:r>
           <w:rPr>
@@ -479,7 +522,7 @@
             <w:noProof/>
             <w:webHidden/>
           </w:rPr>
-          <w:t>iii</w:t>
+          <w:t>iv</w:t>
         </w:r>
         <w:r>
           <w:rPr>
@@ -501,10 +544,10 @@
           <w:noProof/>
           <w:sz w:val="22"/>
           <w:szCs w:val="22"/>
-          <w:lang w:val="fr-CA" w:eastAsia="fr-CA"/>
+          <w:lang w:val="en-CA" w:eastAsia="en-CA"/>
         </w:rPr>
       </w:pPr>
-      <w:hyperlink w:anchor="_Toc116032496" w:history="1">
+      <w:hyperlink w:anchor="_Toc116311296" w:history="1">
         <w:r>
           <w:rPr>
             <w:rStyle w:val="Hyperlink"/>
@@ -531,7 +574,7 @@
             <w:noProof/>
             <w:webHidden/>
           </w:rPr>
-          <w:instrText xml:space="preserve"> PAGEREF _Toc116032496 \h </w:instrText>
+          <w:instrText xml:space="preserve"> PAGEREF _Toc116311296 \h </w:instrText>
         </w:r>
         <w:r>
           <w:rPr>
@@ -551,7 +594,7 @@
             <w:noProof/>
             <w:webHidden/>
           </w:rPr>
-          <w:t>iv</w:t>
+          <w:t>v</w:t>
         </w:r>
         <w:r>
           <w:rPr>
@@ -573,10 +616,10 @@
           <w:noProof/>
           <w:sz w:val="22"/>
           <w:szCs w:val="22"/>
-          <w:lang w:val="fr-CA" w:eastAsia="fr-CA"/>
+          <w:lang w:val="en-CA" w:eastAsia="en-CA"/>
         </w:rPr>
       </w:pPr>
-      <w:hyperlink w:anchor="_Toc116032497" w:history="1">
+      <w:hyperlink w:anchor="_Toc116311297" w:history="1">
         <w:r>
           <w:rPr>
             <w:rStyle w:val="Hyperlink"/>
@@ -603,7 +646,7 @@
             <w:noProof/>
             <w:webHidden/>
           </w:rPr>
-          <w:instrText xml:space="preserve"> PAGEREF _Toc116032497 \h </w:instrText>
+          <w:instrText xml:space="preserve"> PAGEREF _Toc116311297 \h </w:instrText>
         </w:r>
         <w:r>
           <w:rPr>
@@ -623,7 +666,7 @@
             <w:noProof/>
             <w:webHidden/>
           </w:rPr>
-          <w:t>v</w:t>
+          <w:t>vi</w:t>
         </w:r>
         <w:r>
           <w:rPr>
@@ -646,10 +689,10 @@
           <w:noProof/>
           <w:sz w:val="22"/>
           <w:szCs w:val="22"/>
-          <w:lang w:val="fr-CA" w:eastAsia="fr-CA"/>
+          <w:lang w:val="en-CA" w:eastAsia="en-CA"/>
         </w:rPr>
       </w:pPr>
-      <w:hyperlink w:anchor="_Toc116032498" w:history="1">
+      <w:hyperlink w:anchor="_Toc116311298" w:history="1">
         <w:r>
           <w:rPr>
             <w:rStyle w:val="Hyperlink"/>
@@ -663,7 +706,7 @@
             <w:noProof/>
             <w:sz w:val="22"/>
             <w:szCs w:val="22"/>
-            <w:lang w:val="fr-CA" w:eastAsia="fr-CA"/>
+            <w:lang w:val="en-CA" w:eastAsia="en-CA"/>
           </w:rPr>
           <w:tab/>
         </w:r>
@@ -693,7 +736,7 @@
             <w:noProof/>
             <w:webHidden/>
           </w:rPr>
-          <w:instrText xml:space="preserve"> PAGEREF _Toc116032498 \h </w:instrText>
+          <w:instrText xml:space="preserve"> PAGEREF _Toc116311298 \h </w:instrText>
         </w:r>
         <w:r>
           <w:rPr>
@@ -713,7 +756,7 @@
             <w:noProof/>
             <w:webHidden/>
           </w:rPr>
-          <w:t>6</w:t>
+          <w:t>7</w:t>
         </w:r>
         <w:r>
           <w:rPr>
@@ -736,10 +779,10 @@
           <w:noProof/>
           <w:sz w:val="22"/>
           <w:szCs w:val="22"/>
-          <w:lang w:val="fr-CA" w:eastAsia="fr-CA"/>
+          <w:lang w:val="en-CA" w:eastAsia="en-CA"/>
         </w:rPr>
       </w:pPr>
-      <w:hyperlink w:anchor="_Toc116032499" w:history="1">
+      <w:hyperlink w:anchor="_Toc116311299" w:history="1">
         <w:r>
           <w:rPr>
             <w:rStyle w:val="Hyperlink"/>
@@ -753,7 +796,7 @@
             <w:noProof/>
             <w:sz w:val="22"/>
             <w:szCs w:val="22"/>
-            <w:lang w:val="fr-CA" w:eastAsia="fr-CA"/>
+            <w:lang w:val="en-CA" w:eastAsia="en-CA"/>
           </w:rPr>
           <w:tab/>
         </w:r>
@@ -783,7 +826,7 @@
             <w:noProof/>
             <w:webHidden/>
           </w:rPr>
-          <w:instrText xml:space="preserve"> PAGEREF _Toc116032499 \h </w:instrText>
+          <w:instrText xml:space="preserve"> PAGEREF _Toc116311299 \h </w:instrText>
         </w:r>
         <w:r>
           <w:rPr>
@@ -803,7 +846,7 @@
             <w:noProof/>
             <w:webHidden/>
           </w:rPr>
-          <w:t>6</w:t>
+          <w:t>7</w:t>
         </w:r>
         <w:r>
           <w:rPr>
@@ -826,10 +869,10 @@
           <w:noProof/>
           <w:sz w:val="22"/>
           <w:szCs w:val="22"/>
-          <w:lang w:val="fr-CA" w:eastAsia="fr-CA"/>
+          <w:lang w:val="en-CA" w:eastAsia="en-CA"/>
         </w:rPr>
       </w:pPr>
-      <w:hyperlink w:anchor="_Toc116032500" w:history="1">
+      <w:hyperlink w:anchor="_Toc116311300" w:history="1">
         <w:r>
           <w:rPr>
             <w:rStyle w:val="Hyperlink"/>
@@ -843,7 +886,7 @@
             <w:noProof/>
             <w:sz w:val="22"/>
             <w:szCs w:val="22"/>
-            <w:lang w:val="fr-CA" w:eastAsia="fr-CA"/>
+            <w:lang w:val="en-CA" w:eastAsia="en-CA"/>
           </w:rPr>
           <w:tab/>
         </w:r>
@@ -873,7 +916,7 @@
             <w:noProof/>
             <w:webHidden/>
           </w:rPr>
-          <w:instrText xml:space="preserve"> PAGEREF _Toc116032500 \h </w:instrText>
+          <w:instrText xml:space="preserve"> PAGEREF _Toc116311300 \h </w:instrText>
         </w:r>
         <w:r>
           <w:rPr>
@@ -893,7 +936,7 @@
             <w:noProof/>
             <w:webHidden/>
           </w:rPr>
-          <w:t>6</w:t>
+          <w:t>7</w:t>
         </w:r>
         <w:r>
           <w:rPr>
@@ -916,10 +959,10 @@
           <w:noProof/>
           <w:sz w:val="22"/>
           <w:szCs w:val="22"/>
-          <w:lang w:val="fr-CA" w:eastAsia="fr-CA"/>
+          <w:lang w:val="en-CA" w:eastAsia="en-CA"/>
         </w:rPr>
       </w:pPr>
-      <w:hyperlink w:anchor="_Toc116032501" w:history="1">
+      <w:hyperlink w:anchor="_Toc116311301" w:history="1">
         <w:r>
           <w:rPr>
             <w:rStyle w:val="Hyperlink"/>
@@ -933,7 +976,7 @@
             <w:noProof/>
             <w:sz w:val="22"/>
             <w:szCs w:val="22"/>
-            <w:lang w:val="fr-CA" w:eastAsia="fr-CA"/>
+            <w:lang w:val="en-CA" w:eastAsia="en-CA"/>
           </w:rPr>
           <w:tab/>
         </w:r>
@@ -963,7 +1006,7 @@
             <w:noProof/>
             <w:webHidden/>
           </w:rPr>
-          <w:instrText xml:space="preserve"> PAGEREF _Toc116032501 \h </w:instrText>
+          <w:instrText xml:space="preserve"> PAGEREF _Toc116311301 \h </w:instrText>
         </w:r>
         <w:r>
           <w:rPr>
@@ -983,7 +1026,7 @@
             <w:noProof/>
             <w:webHidden/>
           </w:rPr>
-          <w:t>6</w:t>
+          <w:t>7</w:t>
         </w:r>
         <w:r>
           <w:rPr>
@@ -1006,10 +1049,10 @@
           <w:noProof/>
           <w:sz w:val="22"/>
           <w:szCs w:val="22"/>
-          <w:lang w:val="fr-CA" w:eastAsia="fr-CA"/>
+          <w:lang w:val="en-CA" w:eastAsia="en-CA"/>
         </w:rPr>
       </w:pPr>
-      <w:hyperlink w:anchor="_Toc116032502" w:history="1">
+      <w:hyperlink w:anchor="_Toc116311302" w:history="1">
         <w:r>
           <w:rPr>
             <w:rStyle w:val="Hyperlink"/>
@@ -1023,7 +1066,7 @@
             <w:noProof/>
             <w:sz w:val="22"/>
             <w:szCs w:val="22"/>
-            <w:lang w:val="fr-CA" w:eastAsia="fr-CA"/>
+            <w:lang w:val="en-CA" w:eastAsia="en-CA"/>
           </w:rPr>
           <w:tab/>
         </w:r>
@@ -1053,7 +1096,7 @@
             <w:noProof/>
             <w:webHidden/>
           </w:rPr>
-          <w:instrText xml:space="preserve"> PAGEREF _Toc116032502 \h </w:instrText>
+          <w:instrText xml:space="preserve"> PAGEREF _Toc116311302 \h </w:instrText>
         </w:r>
         <w:r>
           <w:rPr>
@@ -1073,7 +1116,7 @@
             <w:noProof/>
             <w:webHidden/>
           </w:rPr>
-          <w:t>7</w:t>
+          <w:t>8</w:t>
         </w:r>
         <w:r>
           <w:rPr>
@@ -1096,10 +1139,10 @@
           <w:noProof/>
           <w:sz w:val="22"/>
           <w:szCs w:val="22"/>
-          <w:lang w:val="fr-CA" w:eastAsia="fr-CA"/>
+          <w:lang w:val="en-CA" w:eastAsia="en-CA"/>
         </w:rPr>
       </w:pPr>
-      <w:hyperlink w:anchor="_Toc116032503" w:history="1">
+      <w:hyperlink w:anchor="_Toc116311303" w:history="1">
         <w:r>
           <w:rPr>
             <w:rStyle w:val="Hyperlink"/>
@@ -1113,7 +1156,7 @@
             <w:noProof/>
             <w:sz w:val="22"/>
             <w:szCs w:val="22"/>
-            <w:lang w:val="fr-CA" w:eastAsia="fr-CA"/>
+            <w:lang w:val="en-CA" w:eastAsia="en-CA"/>
           </w:rPr>
           <w:tab/>
         </w:r>
@@ -1143,7 +1186,7 @@
             <w:noProof/>
             <w:webHidden/>
           </w:rPr>
-          <w:instrText xml:space="preserve"> PAGEREF _Toc116032503 \h </w:instrText>
+          <w:instrText xml:space="preserve"> PAGEREF _Toc116311303 \h </w:instrText>
         </w:r>
         <w:r>
           <w:rPr>
@@ -1163,7 +1206,7 @@
             <w:noProof/>
             <w:webHidden/>
           </w:rPr>
-          <w:t>7</w:t>
+          <w:t>8</w:t>
         </w:r>
         <w:r>
           <w:rPr>
@@ -1186,10 +1229,10 @@
           <w:noProof/>
           <w:sz w:val="22"/>
           <w:szCs w:val="22"/>
-          <w:lang w:val="fr-CA" w:eastAsia="fr-CA"/>
+          <w:lang w:val="en-CA" w:eastAsia="en-CA"/>
         </w:rPr>
       </w:pPr>
-      <w:hyperlink w:anchor="_Toc116032504" w:history="1">
+      <w:hyperlink w:anchor="_Toc116311304" w:history="1">
         <w:r>
           <w:rPr>
             <w:rStyle w:val="Hyperlink"/>
@@ -1203,7 +1246,7 @@
             <w:noProof/>
             <w:sz w:val="22"/>
             <w:szCs w:val="22"/>
-            <w:lang w:val="fr-CA" w:eastAsia="fr-CA"/>
+            <w:lang w:val="en-CA" w:eastAsia="en-CA"/>
           </w:rPr>
           <w:tab/>
         </w:r>
@@ -1233,7 +1276,7 @@
             <w:noProof/>
             <w:webHidden/>
           </w:rPr>
-          <w:instrText xml:space="preserve"> PAGEREF _Toc116032504 \h </w:instrText>
+          <w:instrText xml:space="preserve"> PAGEREF _Toc116311304 \h </w:instrText>
         </w:r>
         <w:r>
           <w:rPr>
@@ -1253,7 +1296,7 @@
             <w:noProof/>
             <w:webHidden/>
           </w:rPr>
-          <w:t>7</w:t>
+          <w:t>8</w:t>
         </w:r>
         <w:r>
           <w:rPr>
@@ -1276,10 +1319,10 @@
           <w:noProof/>
           <w:sz w:val="22"/>
           <w:szCs w:val="22"/>
-          <w:lang w:val="fr-CA" w:eastAsia="fr-CA"/>
+          <w:lang w:val="en-CA" w:eastAsia="en-CA"/>
         </w:rPr>
       </w:pPr>
-      <w:hyperlink w:anchor="_Toc116032505" w:history="1">
+      <w:hyperlink w:anchor="_Toc116311305" w:history="1">
         <w:r>
           <w:rPr>
             <w:rStyle w:val="Hyperlink"/>
@@ -1293,7 +1336,7 @@
             <w:noProof/>
             <w:sz w:val="22"/>
             <w:szCs w:val="22"/>
-            <w:lang w:val="fr-CA" w:eastAsia="fr-CA"/>
+            <w:lang w:val="en-CA" w:eastAsia="en-CA"/>
           </w:rPr>
           <w:tab/>
         </w:r>
@@ -1323,7 +1366,7 @@
             <w:noProof/>
             <w:webHidden/>
           </w:rPr>
-          <w:instrText xml:space="preserve"> PAGEREF _Toc116032505 \h </w:instrText>
+          <w:instrText xml:space="preserve"> PAGEREF _Toc116311305 \h </w:instrText>
         </w:r>
         <w:r>
           <w:rPr>
@@ -1343,7 +1386,7 @@
             <w:noProof/>
             <w:webHidden/>
           </w:rPr>
-          <w:t>7</w:t>
+          <w:t>8</w:t>
         </w:r>
         <w:r>
           <w:rPr>
@@ -1366,10 +1409,10 @@
           <w:noProof/>
           <w:sz w:val="22"/>
           <w:szCs w:val="22"/>
-          <w:lang w:val="fr-CA" w:eastAsia="fr-CA"/>
+          <w:lang w:val="en-CA" w:eastAsia="en-CA"/>
         </w:rPr>
       </w:pPr>
-      <w:hyperlink w:anchor="_Toc116032506" w:history="1">
+      <w:hyperlink w:anchor="_Toc116311306" w:history="1">
         <w:r>
           <w:rPr>
             <w:rStyle w:val="Hyperlink"/>
@@ -1383,7 +1426,7 @@
             <w:noProof/>
             <w:sz w:val="22"/>
             <w:szCs w:val="22"/>
-            <w:lang w:val="fr-CA" w:eastAsia="fr-CA"/>
+            <w:lang w:val="en-CA" w:eastAsia="en-CA"/>
           </w:rPr>
           <w:tab/>
         </w:r>
@@ -1413,7 +1456,7 @@
             <w:noProof/>
             <w:webHidden/>
           </w:rPr>
-          <w:instrText xml:space="preserve"> PAGEREF _Toc116032506 \h </w:instrText>
+          <w:instrText xml:space="preserve"> PAGEREF _Toc116311306 \h </w:instrText>
         </w:r>
         <w:r>
           <w:rPr>
@@ -1433,7 +1476,7 @@
             <w:noProof/>
             <w:webHidden/>
           </w:rPr>
-          <w:t>8</w:t>
+          <w:t>9</w:t>
         </w:r>
         <w:r>
           <w:rPr>
@@ -1456,10 +1499,10 @@
           <w:noProof/>
           <w:sz w:val="22"/>
           <w:szCs w:val="22"/>
-          <w:lang w:val="fr-CA" w:eastAsia="fr-CA"/>
+          <w:lang w:val="en-CA" w:eastAsia="en-CA"/>
         </w:rPr>
       </w:pPr>
-      <w:hyperlink w:anchor="_Toc116032507" w:history="1">
+      <w:hyperlink w:anchor="_Toc116311307" w:history="1">
         <w:r>
           <w:rPr>
             <w:rStyle w:val="Hyperlink"/>
@@ -1474,7 +1517,7 @@
             <w:noProof/>
             <w:sz w:val="22"/>
             <w:szCs w:val="22"/>
-            <w:lang w:val="fr-CA" w:eastAsia="fr-CA"/>
+            <w:lang w:val="en-CA" w:eastAsia="en-CA"/>
           </w:rPr>
           <w:tab/>
         </w:r>
@@ -1505,7 +1548,7 @@
             <w:noProof/>
             <w:webHidden/>
           </w:rPr>
-          <w:instrText xml:space="preserve"> PAGEREF _Toc116032507 \h </w:instrText>
+          <w:instrText xml:space="preserve"> PAGEREF _Toc116311307 \h </w:instrText>
         </w:r>
         <w:r>
           <w:rPr>
@@ -1525,7 +1568,7 @@
             <w:noProof/>
             <w:webHidden/>
           </w:rPr>
-          <w:t>9</w:t>
+          <w:t>10</w:t>
         </w:r>
         <w:r>
           <w:rPr>
@@ -1548,10 +1591,10 @@
           <w:noProof/>
           <w:sz w:val="22"/>
           <w:szCs w:val="22"/>
-          <w:lang w:val="fr-CA" w:eastAsia="fr-CA"/>
+          <w:lang w:val="en-CA" w:eastAsia="en-CA"/>
         </w:rPr>
       </w:pPr>
-      <w:hyperlink w:anchor="_Toc116032508" w:history="1">
+      <w:hyperlink w:anchor="_Toc116311308" w:history="1">
         <w:r>
           <w:rPr>
             <w:rStyle w:val="Hyperlink"/>
@@ -1565,7 +1608,7 @@
             <w:noProof/>
             <w:sz w:val="22"/>
             <w:szCs w:val="22"/>
-            <w:lang w:val="fr-CA" w:eastAsia="fr-CA"/>
+            <w:lang w:val="en-CA" w:eastAsia="en-CA"/>
           </w:rPr>
           <w:tab/>
         </w:r>
@@ -1595,7 +1638,7 @@
             <w:noProof/>
             <w:webHidden/>
           </w:rPr>
-          <w:instrText xml:space="preserve"> PAGEREF _Toc116032508 \h </w:instrText>
+          <w:instrText xml:space="preserve"> PAGEREF _Toc116311308 \h </w:instrText>
         </w:r>
         <w:r>
           <w:rPr>
@@ -1615,7 +1658,463 @@
             <w:noProof/>
             <w:webHidden/>
           </w:rPr>
-          <w:t>9</w:t>
+          <w:t>10</w:t>
+        </w:r>
+        <w:r>
+          <w:rPr>
+            <w:noProof/>
+            <w:webHidden/>
+          </w:rPr>
+          <w:fldChar w:fldCharType="end"/>
+        </w:r>
+      </w:hyperlink>
+    </w:p>
+    <w:p>
+      <w:pPr>
+        <w:pStyle w:val="TOC2"/>
+        <w:tabs>
+          <w:tab w:val="left" w:pos="880"/>
+          <w:tab w:val="right" w:leader="dot" w:pos="9350"/>
+        </w:tabs>
+        <w:rPr>
+          <w:rFonts w:asciiTheme="minorHAnsi" w:eastAsiaTheme="minorEastAsia" w:hAnsiTheme="minorHAnsi" w:cstheme="minorBidi"/>
+          <w:noProof/>
+          <w:sz w:val="22"/>
+          <w:szCs w:val="22"/>
+          <w:lang w:val="en-CA" w:eastAsia="en-CA"/>
+        </w:rPr>
+      </w:pPr>
+      <w:hyperlink w:anchor="_Toc116311309" w:history="1">
+        <w:r>
+          <w:rPr>
+            <w:rStyle w:val="Hyperlink"/>
+            <w:noProof/>
+          </w:rPr>
+          <w:t>2.3</w:t>
+        </w:r>
+        <w:r>
+          <w:rPr>
+            <w:rFonts w:asciiTheme="minorHAnsi" w:eastAsiaTheme="minorEastAsia" w:hAnsiTheme="minorHAnsi" w:cstheme="minorBidi"/>
+            <w:noProof/>
+            <w:sz w:val="22"/>
+            <w:szCs w:val="22"/>
+            <w:lang w:val="en-CA" w:eastAsia="en-CA"/>
+          </w:rPr>
+          <w:tab/>
+        </w:r>
+        <w:r>
+          <w:rPr>
+            <w:rStyle w:val="Hyperlink"/>
+            <w:noProof/>
+          </w:rPr>
+          <w:t>Analyze and Evaluate</w:t>
+        </w:r>
+        <w:r>
+          <w:rPr>
+            <w:noProof/>
+            <w:webHidden/>
+          </w:rPr>
+          <w:tab/>
+        </w:r>
+        <w:r>
+          <w:rPr>
+            <w:noProof/>
+            <w:webHidden/>
+          </w:rPr>
+          <w:fldChar w:fldCharType="begin"/>
+        </w:r>
+        <w:r>
+          <w:rPr>
+            <w:noProof/>
+            <w:webHidden/>
+          </w:rPr>
+          <w:instrText xml:space="preserve"> PAGEREF _Toc116311309 \h </w:instrText>
+        </w:r>
+        <w:r>
+          <w:rPr>
+            <w:noProof/>
+            <w:webHidden/>
+          </w:rPr>
+        </w:r>
+        <w:r>
+          <w:rPr>
+            <w:noProof/>
+            <w:webHidden/>
+          </w:rPr>
+          <w:fldChar w:fldCharType="separate"/>
+        </w:r>
+        <w:r>
+          <w:rPr>
+            <w:noProof/>
+            <w:webHidden/>
+          </w:rPr>
+          <w:t>11</w:t>
+        </w:r>
+        <w:r>
+          <w:rPr>
+            <w:noProof/>
+            <w:webHidden/>
+          </w:rPr>
+          <w:fldChar w:fldCharType="end"/>
+        </w:r>
+      </w:hyperlink>
+    </w:p>
+    <w:p>
+      <w:pPr>
+        <w:pStyle w:val="TOC2"/>
+        <w:tabs>
+          <w:tab w:val="left" w:pos="880"/>
+          <w:tab w:val="right" w:leader="dot" w:pos="9350"/>
+        </w:tabs>
+        <w:rPr>
+          <w:rFonts w:asciiTheme="minorHAnsi" w:eastAsiaTheme="minorEastAsia" w:hAnsiTheme="minorHAnsi" w:cstheme="minorBidi"/>
+          <w:noProof/>
+          <w:sz w:val="22"/>
+          <w:szCs w:val="22"/>
+          <w:lang w:val="en-CA" w:eastAsia="en-CA"/>
+        </w:rPr>
+      </w:pPr>
+      <w:hyperlink w:anchor="_Toc116311310" w:history="1">
+        <w:r>
+          <w:rPr>
+            <w:rStyle w:val="Hyperlink"/>
+            <w:noProof/>
+          </w:rPr>
+          <w:t>2.4</w:t>
+        </w:r>
+        <w:r>
+          <w:rPr>
+            <w:rFonts w:asciiTheme="minorHAnsi" w:eastAsiaTheme="minorEastAsia" w:hAnsiTheme="minorHAnsi" w:cstheme="minorBidi"/>
+            <w:noProof/>
+            <w:sz w:val="22"/>
+            <w:szCs w:val="22"/>
+            <w:lang w:val="en-CA" w:eastAsia="en-CA"/>
+          </w:rPr>
+          <w:tab/>
+        </w:r>
+        <w:r>
+          <w:rPr>
+            <w:rStyle w:val="Hyperlink"/>
+            <w:noProof/>
+          </w:rPr>
+          <w:t>Promising Solutions</w:t>
+        </w:r>
+        <w:r>
+          <w:rPr>
+            <w:noProof/>
+            <w:webHidden/>
+          </w:rPr>
+          <w:tab/>
+        </w:r>
+        <w:r>
+          <w:rPr>
+            <w:noProof/>
+            <w:webHidden/>
+          </w:rPr>
+          <w:fldChar w:fldCharType="begin"/>
+        </w:r>
+        <w:r>
+          <w:rPr>
+            <w:noProof/>
+            <w:webHidden/>
+          </w:rPr>
+          <w:instrText xml:space="preserve"> PAGEREF _Toc116311310 \h </w:instrText>
+        </w:r>
+        <w:r>
+          <w:rPr>
+            <w:noProof/>
+            <w:webHidden/>
+          </w:rPr>
+        </w:r>
+        <w:r>
+          <w:rPr>
+            <w:noProof/>
+            <w:webHidden/>
+          </w:rPr>
+          <w:fldChar w:fldCharType="separate"/>
+        </w:r>
+        <w:r>
+          <w:rPr>
+            <w:noProof/>
+            <w:webHidden/>
+          </w:rPr>
+          <w:t>12</w:t>
+        </w:r>
+        <w:r>
+          <w:rPr>
+            <w:noProof/>
+            <w:webHidden/>
+          </w:rPr>
+          <w:fldChar w:fldCharType="end"/>
+        </w:r>
+      </w:hyperlink>
+    </w:p>
+    <w:p>
+      <w:pPr>
+        <w:pStyle w:val="TOC2"/>
+        <w:tabs>
+          <w:tab w:val="left" w:pos="880"/>
+          <w:tab w:val="right" w:leader="dot" w:pos="9350"/>
+        </w:tabs>
+        <w:rPr>
+          <w:rFonts w:asciiTheme="minorHAnsi" w:eastAsiaTheme="minorEastAsia" w:hAnsiTheme="minorHAnsi" w:cstheme="minorBidi"/>
+          <w:noProof/>
+          <w:sz w:val="22"/>
+          <w:szCs w:val="22"/>
+          <w:lang w:val="en-CA" w:eastAsia="en-CA"/>
+        </w:rPr>
+      </w:pPr>
+      <w:hyperlink w:anchor="_Toc116311311" w:history="1">
+        <w:r>
+          <w:rPr>
+            <w:rStyle w:val="Hyperlink"/>
+            <w:noProof/>
+            <w:lang w:val="en-CA"/>
+          </w:rPr>
+          <w:t>2.5</w:t>
+        </w:r>
+        <w:r>
+          <w:rPr>
+            <w:rFonts w:asciiTheme="minorHAnsi" w:eastAsiaTheme="minorEastAsia" w:hAnsiTheme="minorHAnsi" w:cstheme="minorBidi"/>
+            <w:noProof/>
+            <w:sz w:val="22"/>
+            <w:szCs w:val="22"/>
+            <w:lang w:val="en-CA" w:eastAsia="en-CA"/>
+          </w:rPr>
+          <w:tab/>
+        </w:r>
+        <w:r>
+          <w:rPr>
+            <w:rStyle w:val="Hyperlink"/>
+            <w:noProof/>
+            <w:lang w:val="en-CA"/>
+          </w:rPr>
+          <w:t>Group Design</w:t>
+        </w:r>
+        <w:r>
+          <w:rPr>
+            <w:noProof/>
+            <w:webHidden/>
+          </w:rPr>
+          <w:tab/>
+        </w:r>
+        <w:r>
+          <w:rPr>
+            <w:noProof/>
+            <w:webHidden/>
+          </w:rPr>
+          <w:fldChar w:fldCharType="begin"/>
+        </w:r>
+        <w:r>
+          <w:rPr>
+            <w:noProof/>
+            <w:webHidden/>
+          </w:rPr>
+          <w:instrText xml:space="preserve"> PAGEREF _Toc116311311 \h </w:instrText>
+        </w:r>
+        <w:r>
+          <w:rPr>
+            <w:noProof/>
+            <w:webHidden/>
+          </w:rPr>
+        </w:r>
+        <w:r>
+          <w:rPr>
+            <w:noProof/>
+            <w:webHidden/>
+          </w:rPr>
+          <w:fldChar w:fldCharType="separate"/>
+        </w:r>
+        <w:r>
+          <w:rPr>
+            <w:noProof/>
+            <w:webHidden/>
+          </w:rPr>
+          <w:t>12</w:t>
+        </w:r>
+        <w:r>
+          <w:rPr>
+            <w:noProof/>
+            <w:webHidden/>
+          </w:rPr>
+          <w:fldChar w:fldCharType="end"/>
+        </w:r>
+      </w:hyperlink>
+    </w:p>
+    <w:p>
+      <w:pPr>
+        <w:pStyle w:val="TOC2"/>
+        <w:tabs>
+          <w:tab w:val="left" w:pos="880"/>
+          <w:tab w:val="right" w:leader="dot" w:pos="9350"/>
+        </w:tabs>
+        <w:rPr>
+          <w:rFonts w:asciiTheme="minorHAnsi" w:eastAsiaTheme="minorEastAsia" w:hAnsiTheme="minorHAnsi" w:cstheme="minorBidi"/>
+          <w:noProof/>
+          <w:sz w:val="22"/>
+          <w:szCs w:val="22"/>
+          <w:lang w:val="en-CA" w:eastAsia="en-CA"/>
+        </w:rPr>
+      </w:pPr>
+      <w:hyperlink w:anchor="_Toc116311312" w:history="1">
+        <w:r>
+          <w:rPr>
+            <w:rStyle w:val="Hyperlink"/>
+            <w:noProof/>
+            <w:lang w:val="en-CA"/>
+          </w:rPr>
+          <w:t>2.6</w:t>
+        </w:r>
+        <w:r>
+          <w:rPr>
+            <w:rFonts w:asciiTheme="minorHAnsi" w:eastAsiaTheme="minorEastAsia" w:hAnsiTheme="minorHAnsi" w:cstheme="minorBidi"/>
+            <w:noProof/>
+            <w:sz w:val="22"/>
+            <w:szCs w:val="22"/>
+            <w:lang w:val="en-CA" w:eastAsia="en-CA"/>
+          </w:rPr>
+          <w:tab/>
+        </w:r>
+        <w:r>
+          <w:rPr>
+            <w:rStyle w:val="Hyperlink"/>
+            <w:noProof/>
+            <w:lang w:val="en-CA"/>
+          </w:rPr>
+          <w:t>Visual Representation</w:t>
+        </w:r>
+        <w:r>
+          <w:rPr>
+            <w:noProof/>
+            <w:webHidden/>
+          </w:rPr>
+          <w:tab/>
+        </w:r>
+        <w:r>
+          <w:rPr>
+            <w:noProof/>
+            <w:webHidden/>
+          </w:rPr>
+          <w:fldChar w:fldCharType="begin"/>
+        </w:r>
+        <w:r>
+          <w:rPr>
+            <w:noProof/>
+            <w:webHidden/>
+          </w:rPr>
+          <w:instrText xml:space="preserve"> PAGEREF _Toc116311312 \h </w:instrText>
+        </w:r>
+        <w:r>
+          <w:rPr>
+            <w:noProof/>
+            <w:webHidden/>
+          </w:rPr>
+        </w:r>
+        <w:r>
+          <w:rPr>
+            <w:noProof/>
+            <w:webHidden/>
+          </w:rPr>
+          <w:fldChar w:fldCharType="separate"/>
+        </w:r>
+        <w:r>
+          <w:rPr>
+            <w:noProof/>
+            <w:webHidden/>
+          </w:rPr>
+          <w:t>13</w:t>
+        </w:r>
+        <w:r>
+          <w:rPr>
+            <w:noProof/>
+            <w:webHidden/>
+          </w:rPr>
+          <w:fldChar w:fldCharType="end"/>
+        </w:r>
+      </w:hyperlink>
+    </w:p>
+    <w:p>
+      <w:pPr>
+        <w:pStyle w:val="TOC3"/>
+        <w:tabs>
+          <w:tab w:val="left" w:pos="1320"/>
+          <w:tab w:val="right" w:leader="dot" w:pos="9350"/>
+        </w:tabs>
+        <w:rPr>
+          <w:rFonts w:asciiTheme="minorHAnsi" w:eastAsiaTheme="minorEastAsia" w:hAnsiTheme="minorHAnsi" w:cstheme="minorBidi"/>
+          <w:noProof/>
+          <w:sz w:val="22"/>
+          <w:szCs w:val="22"/>
+          <w:lang w:val="en-CA" w:eastAsia="en-CA"/>
+        </w:rPr>
+      </w:pPr>
+      <w:hyperlink w:anchor="_Toc116311313" w:history="1">
+        <w:r>
+          <w:rPr>
+            <w:rStyle w:val="Hyperlink"/>
+            <w:noProof/>
+            <w:lang w:val="en-CA"/>
+          </w:rPr>
+          <w:t>2.6.1</w:t>
+        </w:r>
+        <w:r>
+          <w:rPr>
+            <w:rFonts w:asciiTheme="minorHAnsi" w:eastAsiaTheme="minorEastAsia" w:hAnsiTheme="minorHAnsi" w:cstheme="minorBidi"/>
+            <w:noProof/>
+            <w:sz w:val="22"/>
+            <w:szCs w:val="22"/>
+            <w:lang w:val="en-CA" w:eastAsia="en-CA"/>
+          </w:rPr>
+          <w:tab/>
+        </w:r>
+        <w:r>
+          <w:rPr>
+            <w:rStyle w:val="Hyperlink"/>
+            <w:noProof/>
+            <w:lang w:val="en-CA"/>
+          </w:rPr>
+          <w:t>State Diagram</w:t>
+        </w:r>
+        <w:r>
+          <w:rPr>
+            <w:noProof/>
+            <w:webHidden/>
+          </w:rPr>
+          <w:tab/>
+        </w:r>
+        <w:r>
+          <w:rPr>
+            <w:noProof/>
+            <w:webHidden/>
+          </w:rPr>
+          <w:fldChar w:fldCharType="begin"/>
+        </w:r>
+        <w:r>
+          <w:rPr>
+            <w:noProof/>
+            <w:webHidden/>
+          </w:rPr>
+          <w:instrText xml:space="preserve"> PAGEREF _Toc116311313 \h </w:instrText>
+        </w:r>
+        <w:r>
+          <w:rPr>
+            <w:noProof/>
+            <w:webHidden/>
+          </w:rPr>
+        </w:r>
+        <w:r>
+          <w:rPr>
+            <w:noProof/>
+            <w:webHidden/>
+          </w:rPr>
+          <w:fldChar w:fldCharType="separate"/>
+        </w:r>
+        <w:r>
+          <w:rPr>
+            <w:noProof/>
+            <w:webHidden/>
+          </w:rPr>
+          <w:t>13</w:t>
         </w:r>
         <w:r>
           <w:rPr>
@@ -1638,10 +2137,10 @@
           <w:noProof/>
           <w:sz w:val="22"/>
           <w:szCs w:val="22"/>
-          <w:lang w:val="fr-CA" w:eastAsia="fr-CA"/>
+          <w:lang w:val="en-CA" w:eastAsia="en-CA"/>
         </w:rPr>
       </w:pPr>
-      <w:hyperlink w:anchor="_Toc116032509" w:history="1">
+      <w:hyperlink w:anchor="_Toc116311314" w:history="1">
         <w:r>
           <w:rPr>
             <w:rStyle w:val="Hyperlink"/>
@@ -1655,7 +2154,7 @@
             <w:noProof/>
             <w:sz w:val="22"/>
             <w:szCs w:val="22"/>
-            <w:lang w:val="fr-CA" w:eastAsia="fr-CA"/>
+            <w:lang w:val="en-CA" w:eastAsia="en-CA"/>
           </w:rPr>
           <w:tab/>
         </w:r>
@@ -1685,7 +2184,7 @@
             <w:noProof/>
             <w:webHidden/>
           </w:rPr>
-          <w:instrText xml:space="preserve"> PAGEREF _Toc116032509 \h </w:instrText>
+          <w:instrText xml:space="preserve"> PAGEREF _Toc116311314 \h </w:instrText>
         </w:r>
         <w:r>
           <w:rPr>
@@ -1705,7 +2204,7 @@
             <w:noProof/>
             <w:webHidden/>
           </w:rPr>
-          <w:t>11</w:t>
+          <w:t>14</w:t>
         </w:r>
         <w:r>
           <w:rPr>
@@ -1718,9 +2217,9 @@
     </w:p>
     <w:p>
       <w:pPr>
-        <w:pStyle w:val="TOC1"/>
+        <w:pStyle w:val="TOC2"/>
         <w:tabs>
-          <w:tab w:val="left" w:pos="480"/>
+          <w:tab w:val="left" w:pos="880"/>
           <w:tab w:val="right" w:leader="dot" w:pos="9350"/>
         </w:tabs>
         <w:rPr>
@@ -1728,16 +2227,16 @@
           <w:noProof/>
           <w:sz w:val="22"/>
           <w:szCs w:val="22"/>
-          <w:lang w:val="fr-CA" w:eastAsia="fr-CA"/>
+          <w:lang w:val="en-CA" w:eastAsia="en-CA"/>
         </w:rPr>
       </w:pPr>
-      <w:hyperlink w:anchor="_Toc116032510" w:history="1">
+      <w:hyperlink w:anchor="_Toc116311315" w:history="1">
         <w:r>
           <w:rPr>
             <w:rStyle w:val="Hyperlink"/>
             <w:noProof/>
           </w:rPr>
-          <w:t>4</w:t>
+          <w:t>3.1</w:t>
         </w:r>
         <w:r>
           <w:rPr>
@@ -1745,7 +2244,7 @@
             <w:noProof/>
             <w:sz w:val="22"/>
             <w:szCs w:val="22"/>
-            <w:lang w:val="fr-CA" w:eastAsia="fr-CA"/>
+            <w:lang w:val="en-CA" w:eastAsia="en-CA"/>
           </w:rPr>
           <w:tab/>
         </w:r>
@@ -1754,7 +2253,7 @@
             <w:rStyle w:val="Hyperlink"/>
             <w:noProof/>
           </w:rPr>
-          <w:t>Bibliography</w:t>
+          <w:t>Conclusions</w:t>
         </w:r>
         <w:r>
           <w:rPr>
@@ -1775,7 +2274,7 @@
             <w:noProof/>
             <w:webHidden/>
           </w:rPr>
-          <w:instrText xml:space="preserve"> PAGEREF _Toc116032510 \h </w:instrText>
+          <w:instrText xml:space="preserve"> PAGEREF _Toc116311315 \h </w:instrText>
         </w:r>
         <w:r>
           <w:rPr>
@@ -1795,7 +2294,277 @@
             <w:noProof/>
             <w:webHidden/>
           </w:rPr>
-          <w:t>12</w:t>
+          <w:t>14</w:t>
+        </w:r>
+        <w:r>
+          <w:rPr>
+            <w:noProof/>
+            <w:webHidden/>
+          </w:rPr>
+          <w:fldChar w:fldCharType="end"/>
+        </w:r>
+      </w:hyperlink>
+    </w:p>
+    <w:p>
+      <w:pPr>
+        <w:pStyle w:val="TOC3"/>
+        <w:tabs>
+          <w:tab w:val="left" w:pos="1320"/>
+          <w:tab w:val="right" w:leader="dot" w:pos="9350"/>
+        </w:tabs>
+        <w:rPr>
+          <w:rFonts w:asciiTheme="minorHAnsi" w:eastAsiaTheme="minorEastAsia" w:hAnsiTheme="minorHAnsi" w:cstheme="minorBidi"/>
+          <w:noProof/>
+          <w:sz w:val="22"/>
+          <w:szCs w:val="22"/>
+          <w:lang w:val="en-CA" w:eastAsia="en-CA"/>
+        </w:rPr>
+      </w:pPr>
+      <w:hyperlink w:anchor="_Toc116311316" w:history="1">
+        <w:r>
+          <w:rPr>
+            <w:rStyle w:val="Hyperlink"/>
+            <w:noProof/>
+          </w:rPr>
+          <w:t>3.1.1</w:t>
+        </w:r>
+        <w:r>
+          <w:rPr>
+            <w:rFonts w:asciiTheme="minorHAnsi" w:eastAsiaTheme="minorEastAsia" w:hAnsiTheme="minorHAnsi" w:cstheme="minorBidi"/>
+            <w:noProof/>
+            <w:sz w:val="22"/>
+            <w:szCs w:val="22"/>
+            <w:lang w:val="en-CA" w:eastAsia="en-CA"/>
+          </w:rPr>
+          <w:tab/>
+        </w:r>
+        <w:r>
+          <w:rPr>
+            <w:rStyle w:val="Hyperlink"/>
+            <w:noProof/>
+          </w:rPr>
+          <w:t>The benefits are as follows:</w:t>
+        </w:r>
+        <w:r>
+          <w:rPr>
+            <w:noProof/>
+            <w:webHidden/>
+          </w:rPr>
+          <w:tab/>
+        </w:r>
+        <w:r>
+          <w:rPr>
+            <w:noProof/>
+            <w:webHidden/>
+          </w:rPr>
+          <w:fldChar w:fldCharType="begin"/>
+        </w:r>
+        <w:r>
+          <w:rPr>
+            <w:noProof/>
+            <w:webHidden/>
+          </w:rPr>
+          <w:instrText xml:space="preserve"> PAGEREF _Toc116311316 \h </w:instrText>
+        </w:r>
+        <w:r>
+          <w:rPr>
+            <w:noProof/>
+            <w:webHidden/>
+          </w:rPr>
+        </w:r>
+        <w:r>
+          <w:rPr>
+            <w:noProof/>
+            <w:webHidden/>
+          </w:rPr>
+          <w:fldChar w:fldCharType="separate"/>
+        </w:r>
+        <w:r>
+          <w:rPr>
+            <w:noProof/>
+            <w:webHidden/>
+          </w:rPr>
+          <w:t>14</w:t>
+        </w:r>
+        <w:r>
+          <w:rPr>
+            <w:noProof/>
+            <w:webHidden/>
+          </w:rPr>
+          <w:fldChar w:fldCharType="end"/>
+        </w:r>
+      </w:hyperlink>
+    </w:p>
+    <w:p>
+      <w:pPr>
+        <w:pStyle w:val="TOC3"/>
+        <w:tabs>
+          <w:tab w:val="left" w:pos="1320"/>
+          <w:tab w:val="right" w:leader="dot" w:pos="9350"/>
+        </w:tabs>
+        <w:rPr>
+          <w:rFonts w:asciiTheme="minorHAnsi" w:eastAsiaTheme="minorEastAsia" w:hAnsiTheme="minorHAnsi" w:cstheme="minorBidi"/>
+          <w:noProof/>
+          <w:sz w:val="22"/>
+          <w:szCs w:val="22"/>
+          <w:lang w:val="en-CA" w:eastAsia="en-CA"/>
+        </w:rPr>
+      </w:pPr>
+      <w:hyperlink w:anchor="_Toc116311317" w:history="1">
+        <w:r>
+          <w:rPr>
+            <w:rStyle w:val="Hyperlink"/>
+            <w:noProof/>
+          </w:rPr>
+          <w:t>3.1.2</w:t>
+        </w:r>
+        <w:r>
+          <w:rPr>
+            <w:rFonts w:asciiTheme="minorHAnsi" w:eastAsiaTheme="minorEastAsia" w:hAnsiTheme="minorHAnsi" w:cstheme="minorBidi"/>
+            <w:noProof/>
+            <w:sz w:val="22"/>
+            <w:szCs w:val="22"/>
+            <w:lang w:val="en-CA" w:eastAsia="en-CA"/>
+          </w:rPr>
+          <w:tab/>
+        </w:r>
+        <w:r>
+          <w:rPr>
+            <w:rStyle w:val="Hyperlink"/>
+            <w:noProof/>
+          </w:rPr>
+          <w:t>The downsides are as follows:</w:t>
+        </w:r>
+        <w:r>
+          <w:rPr>
+            <w:noProof/>
+            <w:webHidden/>
+          </w:rPr>
+          <w:tab/>
+        </w:r>
+        <w:r>
+          <w:rPr>
+            <w:noProof/>
+            <w:webHidden/>
+          </w:rPr>
+          <w:fldChar w:fldCharType="begin"/>
+        </w:r>
+        <w:r>
+          <w:rPr>
+            <w:noProof/>
+            <w:webHidden/>
+          </w:rPr>
+          <w:instrText xml:space="preserve"> PAGEREF _Toc116311317 \h </w:instrText>
+        </w:r>
+        <w:r>
+          <w:rPr>
+            <w:noProof/>
+            <w:webHidden/>
+          </w:rPr>
+        </w:r>
+        <w:r>
+          <w:rPr>
+            <w:noProof/>
+            <w:webHidden/>
+          </w:rPr>
+          <w:fldChar w:fldCharType="separate"/>
+        </w:r>
+        <w:r>
+          <w:rPr>
+            <w:noProof/>
+            <w:webHidden/>
+          </w:rPr>
+          <w:t>14</w:t>
+        </w:r>
+        <w:r>
+          <w:rPr>
+            <w:noProof/>
+            <w:webHidden/>
+          </w:rPr>
+          <w:fldChar w:fldCharType="end"/>
+        </w:r>
+      </w:hyperlink>
+    </w:p>
+    <w:p>
+      <w:pPr>
+        <w:pStyle w:val="TOC2"/>
+        <w:tabs>
+          <w:tab w:val="left" w:pos="880"/>
+          <w:tab w:val="right" w:leader="dot" w:pos="9350"/>
+        </w:tabs>
+        <w:rPr>
+          <w:rFonts w:asciiTheme="minorHAnsi" w:eastAsiaTheme="minorEastAsia" w:hAnsiTheme="minorHAnsi" w:cstheme="minorBidi"/>
+          <w:noProof/>
+          <w:sz w:val="22"/>
+          <w:szCs w:val="22"/>
+          <w:lang w:val="en-CA" w:eastAsia="en-CA"/>
+        </w:rPr>
+      </w:pPr>
+      <w:hyperlink w:anchor="_Toc116311318" w:history="1">
+        <w:r>
+          <w:rPr>
+            <w:rStyle w:val="Hyperlink"/>
+            <w:noProof/>
+          </w:rPr>
+          <w:t>3.2</w:t>
+        </w:r>
+        <w:r>
+          <w:rPr>
+            <w:rFonts w:asciiTheme="minorHAnsi" w:eastAsiaTheme="minorEastAsia" w:hAnsiTheme="minorHAnsi" w:cstheme="minorBidi"/>
+            <w:noProof/>
+            <w:sz w:val="22"/>
+            <w:szCs w:val="22"/>
+            <w:lang w:val="en-CA" w:eastAsia="en-CA"/>
+          </w:rPr>
+          <w:tab/>
+        </w:r>
+        <w:r>
+          <w:rPr>
+            <w:rStyle w:val="Hyperlink"/>
+            <w:noProof/>
+          </w:rPr>
+          <w:t>Recommendations for Future Work</w:t>
+        </w:r>
+        <w:r>
+          <w:rPr>
+            <w:noProof/>
+            <w:webHidden/>
+          </w:rPr>
+          <w:tab/>
+        </w:r>
+        <w:r>
+          <w:rPr>
+            <w:noProof/>
+            <w:webHidden/>
+          </w:rPr>
+          <w:fldChar w:fldCharType="begin"/>
+        </w:r>
+        <w:r>
+          <w:rPr>
+            <w:noProof/>
+            <w:webHidden/>
+          </w:rPr>
+          <w:instrText xml:space="preserve"> PAGEREF _Toc116311318 \h </w:instrText>
+        </w:r>
+        <w:r>
+          <w:rPr>
+            <w:noProof/>
+            <w:webHidden/>
+          </w:rPr>
+        </w:r>
+        <w:r>
+          <w:rPr>
+            <w:noProof/>
+            <w:webHidden/>
+          </w:rPr>
+          <w:fldChar w:fldCharType="separate"/>
+        </w:r>
+        <w:r>
+          <w:rPr>
+            <w:noProof/>
+            <w:webHidden/>
+          </w:rPr>
+          <w:t>14</w:t>
         </w:r>
         <w:r>
           <w:rPr>
@@ -1817,10 +2586,10 @@
           <w:noProof/>
           <w:sz w:val="22"/>
           <w:szCs w:val="22"/>
-          <w:lang w:val="fr-CA" w:eastAsia="fr-CA"/>
+          <w:lang w:val="en-CA" w:eastAsia="en-CA"/>
         </w:rPr>
       </w:pPr>
-      <w:hyperlink w:anchor="_Toc116032511" w:history="1">
+      <w:hyperlink w:anchor="_Toc116311319" w:history="1">
         <w:r>
           <w:rPr>
             <w:rStyle w:val="Hyperlink"/>
@@ -1847,7 +2616,7 @@
             <w:noProof/>
             <w:webHidden/>
           </w:rPr>
-          <w:instrText xml:space="preserve"> PAGEREF _Toc116032511 \h </w:instrText>
+          <w:instrText xml:space="preserve"> PAGEREF _Toc116311319 \h </w:instrText>
         </w:r>
         <w:r>
           <w:rPr>
@@ -1867,7 +2636,7 @@
             <w:noProof/>
             <w:webHidden/>
           </w:rPr>
-          <w:t>13</w:t>
+          <w:t>15</w:t>
         </w:r>
         <w:r>
           <w:rPr>
@@ -1889,10 +2658,10 @@
           <w:noProof/>
           <w:sz w:val="22"/>
           <w:szCs w:val="22"/>
-          <w:lang w:val="fr-CA" w:eastAsia="fr-CA"/>
+          <w:lang w:val="en-CA" w:eastAsia="en-CA"/>
         </w:rPr>
       </w:pPr>
-      <w:hyperlink w:anchor="_Toc116032512" w:history="1">
+      <w:hyperlink w:anchor="_Toc116311320" w:history="1">
         <w:r>
           <w:rPr>
             <w:rStyle w:val="Hyperlink"/>
@@ -1919,7 +2688,7 @@
             <w:noProof/>
             <w:webHidden/>
           </w:rPr>
-          <w:instrText xml:space="preserve"> PAGEREF _Toc116032512 \h </w:instrText>
+          <w:instrText xml:space="preserve"> PAGEREF _Toc116311320 \h </w:instrText>
         </w:r>
         <w:r>
           <w:rPr>
@@ -1939,7 +2708,97 @@
             <w:noProof/>
             <w:webHidden/>
           </w:rPr>
-          <w:t>13</w:t>
+          <w:t>15</w:t>
+        </w:r>
+        <w:r>
+          <w:rPr>
+            <w:noProof/>
+            <w:webHidden/>
+          </w:rPr>
+          <w:fldChar w:fldCharType="end"/>
+        </w:r>
+      </w:hyperlink>
+    </w:p>
+    <w:p>
+      <w:pPr>
+        <w:pStyle w:val="TOC2"/>
+        <w:tabs>
+          <w:tab w:val="left" w:pos="880"/>
+          <w:tab w:val="right" w:leader="dot" w:pos="9350"/>
+        </w:tabs>
+        <w:rPr>
+          <w:rFonts w:asciiTheme="minorHAnsi" w:eastAsiaTheme="minorEastAsia" w:hAnsiTheme="minorHAnsi" w:cstheme="minorBidi"/>
+          <w:noProof/>
+          <w:sz w:val="22"/>
+          <w:szCs w:val="22"/>
+          <w:lang w:val="en-CA" w:eastAsia="en-CA"/>
+        </w:rPr>
+      </w:pPr>
+      <w:hyperlink w:anchor="_Toc116311321" w:history="1">
+        <w:r>
+          <w:rPr>
+            <w:rStyle w:val="Hyperlink"/>
+            <w:noProof/>
+          </w:rPr>
+          <w:t>3.3</w:t>
+        </w:r>
+        <w:r>
+          <w:rPr>
+            <w:rFonts w:asciiTheme="minorHAnsi" w:eastAsiaTheme="minorEastAsia" w:hAnsiTheme="minorHAnsi" w:cstheme="minorBidi"/>
+            <w:noProof/>
+            <w:sz w:val="22"/>
+            <w:szCs w:val="22"/>
+            <w:lang w:val="en-CA" w:eastAsia="en-CA"/>
+          </w:rPr>
+          <w:tab/>
+        </w:r>
+        <w:r>
+          <w:rPr>
+            <w:rStyle w:val="Hyperlink"/>
+            <w:noProof/>
+          </w:rPr>
+          <w:t>Wrike Gantt Chart</w:t>
+        </w:r>
+        <w:r>
+          <w:rPr>
+            <w:noProof/>
+            <w:webHidden/>
+          </w:rPr>
+          <w:tab/>
+        </w:r>
+        <w:r>
+          <w:rPr>
+            <w:noProof/>
+            <w:webHidden/>
+          </w:rPr>
+          <w:fldChar w:fldCharType="begin"/>
+        </w:r>
+        <w:r>
+          <w:rPr>
+            <w:noProof/>
+            <w:webHidden/>
+          </w:rPr>
+          <w:instrText xml:space="preserve"> PAGEREF _Toc116311321 \h </w:instrText>
+        </w:r>
+        <w:r>
+          <w:rPr>
+            <w:noProof/>
+            <w:webHidden/>
+          </w:rPr>
+        </w:r>
+        <w:r>
+          <w:rPr>
+            <w:noProof/>
+            <w:webHidden/>
+          </w:rPr>
+          <w:fldChar w:fldCharType="separate"/>
+        </w:r>
+        <w:r>
+          <w:rPr>
+            <w:noProof/>
+            <w:webHidden/>
+          </w:rPr>
+          <w:t>15</w:t>
         </w:r>
         <w:r>
           <w:rPr>
@@ -1966,16 +2825,85 @@
         </w:rPr>
         <w:br w:type="page"/>
       </w:r>
-      <w:bookmarkStart w:id="16" w:name="_Toc116032495"/>
-      <w:r>
+      <w:bookmarkStart w:id="12" w:name="_Toc116311295"/>
+      <w:r>
+        <w:lastRenderedPageBreak/>
         <w:t xml:space="preserve">List of </w:t>
       </w:r>
       <w:r>
         <w:t>Figures</w:t>
       </w:r>
-      <w:bookmarkEnd w:id="16"/>
+      <w:bookmarkEnd w:id="12"/>
     </w:p>
-    <w:commentRangeStart w:id="17"/>
+    <w:p>
+      <w:pPr>
+        <w:pStyle w:val="TableofFigures"/>
+        <w:rPr>
+          <w:rFonts w:asciiTheme="minorHAnsi" w:eastAsiaTheme="minorEastAsia" w:hAnsiTheme="minorHAnsi" w:cstheme="minorBidi"/>
+          <w:sz w:val="22"/>
+          <w:szCs w:val="22"/>
+          <w:lang w:val="en-CA" w:eastAsia="en-CA"/>
+        </w:rPr>
+      </w:pPr>
+      <w:r>
+        <w:fldChar w:fldCharType="begin"/>
+      </w:r>
+      <w:r>
+        <w:instrText xml:space="preserve"> TOC \h \z \c "Figure" </w:instrText>
+      </w:r>
+      <w:r>
+        <w:fldChar w:fldCharType="separate"/>
+      </w:r>
+      <w:hyperlink w:anchor="_Toc116311322" w:history="1">
+        <w:r>
+          <w:rPr>
+            <w:rStyle w:val="Hyperlink"/>
+          </w:rPr>
+          <w:t>Figure 1: State Diagram of the System</w:t>
+        </w:r>
+        <w:r>
+          <w:rPr>
+            <w:webHidden/>
+          </w:rPr>
+          <w:tab/>
+        </w:r>
+        <w:r>
+          <w:rPr>
+            <w:webHidden/>
+          </w:rPr>
+          <w:fldChar w:fldCharType="begin"/>
+        </w:r>
+        <w:r>
+          <w:rPr>
+            <w:webHidden/>
+          </w:rPr>
+          <w:instrText xml:space="preserve"> PAGEREF _Toc116311322 \h </w:instrText>
+        </w:r>
+        <w:r>
+          <w:rPr>
+            <w:webHidden/>
+          </w:rPr>
+        </w:r>
+        <w:r>
+          <w:rPr>
+            <w:webHidden/>
+          </w:rPr>
+          <w:fldChar w:fldCharType="separate"/>
+        </w:r>
+        <w:r>
+          <w:rPr>
+            <w:webHidden/>
+          </w:rPr>
+          <w:t>13</w:t>
+        </w:r>
+        <w:r>
+          <w:rPr>
+            <w:webHidden/>
+          </w:rPr>
+          <w:fldChar w:fldCharType="end"/>
+        </w:r>
+      </w:hyperlink>
+    </w:p>
     <w:p>
       <w:pPr>
         <w:rPr>
@@ -1985,33 +2913,7 @@
         </w:rPr>
       </w:pPr>
       <w:r>
-        <w:fldChar w:fldCharType="begin"/>
-      </w:r>
-      <w:r>
-        <w:instrText xml:space="preserve"> TOC \h \z \c "Figure" </w:instrText>
-      </w:r>
-      <w:r>
-        <w:fldChar w:fldCharType="separate"/>
-      </w:r>
-      <w:r>
-        <w:rPr>
-          <w:b/>
-          <w:bCs/>
-          <w:noProof/>
-        </w:rPr>
-        <w:t>No table of figures entries found.</w:t>
-      </w:r>
-      <w:r>
         <w:fldChar w:fldCharType="end"/>
-      </w:r>
-      <w:commentRangeEnd w:id="17"/>
-      <w:r>
-        <w:rPr>
-          <w:rStyle w:val="CommentReference"/>
-          <w:b/>
-          <w:bCs/>
-        </w:rPr>
-        <w:commentReference w:id="17"/>
       </w:r>
     </w:p>
     <w:p/>
@@ -2023,30 +2925,23 @@
       <w:r>
         <w:br w:type="page"/>
       </w:r>
-      <w:bookmarkStart w:id="18" w:name="_Toc209584553"/>
-      <w:bookmarkStart w:id="19" w:name="_Toc262912000"/>
-      <w:bookmarkStart w:id="20" w:name="_Toc322448160"/>
-      <w:bookmarkStart w:id="21" w:name="_Toc116032496"/>
-      <w:r>
-        <w:t xml:space="preserve">List of </w:t>
-      </w:r>
-      <w:commentRangeStart w:id="22"/>
-      <w:r>
-        <w:t>Table</w:t>
-      </w:r>
-      <w:bookmarkEnd w:id="18"/>
-      <w:bookmarkEnd w:id="19"/>
-      <w:bookmarkEnd w:id="20"/>
+      <w:bookmarkStart w:id="13" w:name="_Toc209584553"/>
+      <w:bookmarkStart w:id="14" w:name="_Toc262912000"/>
+      <w:bookmarkStart w:id="15" w:name="_Toc322448160"/>
+      <w:bookmarkStart w:id="16" w:name="_Toc116311296"/>
+      <w:r>
+        <w:lastRenderedPageBreak/>
+        <w:t>List of Table</w:t>
+      </w:r>
+      <w:bookmarkEnd w:id="13"/>
+      <w:bookmarkEnd w:id="14"/>
+      <w:bookmarkEnd w:id="15"/>
       <w:r>
         <w:t>s</w:t>
       </w:r>
-      <w:commentRangeEnd w:id="22"/>
-      <w:r>
-        <w:commentReference w:id="22"/>
-      </w:r>
-      <w:bookmarkStart w:id="23" w:name="_Toc262912001"/>
-      <w:bookmarkStart w:id="24" w:name="_Toc322448161"/>
-      <w:bookmarkEnd w:id="21"/>
+      <w:bookmarkStart w:id="17" w:name="_Toc262912001"/>
+      <w:bookmarkStart w:id="18" w:name="_Toc322448161"/>
+      <w:bookmarkEnd w:id="16"/>
     </w:p>
     <w:p>
       <w:pPr>
@@ -2102,13 +2997,14 @@
       <w:pPr>
         <w:pStyle w:val="ListofAcronyms"/>
       </w:pPr>
-      <w:bookmarkStart w:id="25" w:name="_Toc116032497"/>
-      <w:r>
+      <w:bookmarkStart w:id="19" w:name="_Toc116311297"/>
+      <w:r>
+        <w:lastRenderedPageBreak/>
         <w:t>List of Acronyms</w:t>
       </w:r>
-      <w:bookmarkEnd w:id="23"/>
-      <w:bookmarkEnd w:id="24"/>
-      <w:bookmarkEnd w:id="25"/>
+      <w:bookmarkEnd w:id="17"/>
+      <w:bookmarkEnd w:id="18"/>
+      <w:bookmarkEnd w:id="19"/>
     </w:p>
     <w:tbl>
       <w:tblPr>
@@ -2293,12 +3189,14 @@
               <w:pStyle w:val="Thesis"/>
               <w:jc w:val="left"/>
             </w:pPr>
+            <w:proofErr w:type="spellStart"/>
             <w:r>
               <w:rPr>
                 <w:lang w:val="en-CA"/>
               </w:rPr>
               <w:t>ePub</w:t>
             </w:r>
+            <w:proofErr w:type="spellEnd"/>
           </w:p>
         </w:tc>
         <w:tc>
@@ -2476,6 +3374,56 @@
               <w:rPr>
                 <w:lang w:val="en-CA"/>
               </w:rPr>
+              <w:t>GUI</w:t>
+            </w:r>
+          </w:p>
+        </w:tc>
+        <w:tc>
+          <w:tcPr>
+            <w:tcW w:w="5353" w:type="dxa"/>
+            <w:shd w:val="clear" w:color="auto" w:fill="auto"/>
+            <w:vAlign w:val="bottom"/>
+          </w:tcPr>
+          <w:p>
+            <w:pPr>
+              <w:pStyle w:val="Thesis"/>
+              <w:jc w:val="left"/>
+              <w:rPr>
+                <w:lang w:val="en-CA"/>
+              </w:rPr>
+            </w:pPr>
+            <w:r>
+              <w:rPr>
+                <w:lang w:val="en-CA"/>
+              </w:rPr>
+              <w:t>Graphic User Interface</w:t>
+            </w:r>
+          </w:p>
+        </w:tc>
+      </w:tr>
+      <w:tr>
+        <w:trPr>
+          <w:trHeight w:val="507"/>
+          <w:jc w:val="center"/>
+        </w:trPr>
+        <w:tc>
+          <w:tcPr>
+            <w:tcW w:w="2053" w:type="dxa"/>
+            <w:shd w:val="clear" w:color="auto" w:fill="auto"/>
+            <w:vAlign w:val="bottom"/>
+          </w:tcPr>
+          <w:p>
+            <w:pPr>
+              <w:pStyle w:val="Thesis"/>
+              <w:jc w:val="left"/>
+              <w:rPr>
+                <w:lang w:val="en-CA"/>
+              </w:rPr>
+            </w:pPr>
+            <w:r>
+              <w:rPr>
+                <w:lang w:val="en-CA"/>
+              </w:rPr>
               <w:t>DAISY</w:t>
             </w:r>
           </w:p>
@@ -2513,7 +3461,7 @@
       <w:pPr>
         <w:pStyle w:val="Heading1"/>
         <w:sectPr>
-          <w:footerReference w:type="default" r:id="rId12"/>
+          <w:footerReference w:type="default" r:id="rId9"/>
           <w:pgSz w:w="12240" w:h="15840"/>
           <w:pgMar w:top="1440" w:right="1440" w:bottom="1440" w:left="1440" w:header="708" w:footer="708" w:gutter="0"/>
           <w:pgNumType w:fmt="lowerRoman" w:start="1"/>
@@ -2530,29 +3478,30 @@
           <w:numId w:val="27"/>
         </w:numPr>
       </w:pPr>
-      <w:bookmarkStart w:id="26" w:name="_Toc322448162"/>
-      <w:bookmarkStart w:id="27" w:name="_Toc116032498"/>
-      <w:bookmarkStart w:id="28" w:name="_Toc209584555"/>
-      <w:bookmarkStart w:id="29" w:name="_Toc234313637"/>
-      <w:bookmarkStart w:id="30" w:name="_Toc262912003"/>
-      <w:r>
+      <w:bookmarkStart w:id="20" w:name="_Toc322448162"/>
+      <w:bookmarkStart w:id="21" w:name="_Toc209584555"/>
+      <w:bookmarkStart w:id="22" w:name="_Toc234313637"/>
+      <w:bookmarkStart w:id="23" w:name="_Toc262912003"/>
+      <w:bookmarkStart w:id="24" w:name="_Toc116311298"/>
+      <w:r>
+        <w:lastRenderedPageBreak/>
         <w:t>Introduction</w:t>
       </w:r>
-      <w:bookmarkEnd w:id="26"/>
-      <w:bookmarkEnd w:id="27"/>
+      <w:bookmarkEnd w:id="20"/>
+      <w:bookmarkEnd w:id="24"/>
     </w:p>
     <w:p>
       <w:pPr>
         <w:pStyle w:val="Heading2"/>
       </w:pPr>
-      <w:bookmarkStart w:id="31" w:name="_Toc116032499"/>
-      <w:bookmarkEnd w:id="28"/>
-      <w:bookmarkEnd w:id="29"/>
-      <w:bookmarkEnd w:id="30"/>
+      <w:bookmarkStart w:id="25" w:name="_Toc116311299"/>
+      <w:bookmarkEnd w:id="21"/>
+      <w:bookmarkEnd w:id="22"/>
+      <w:bookmarkEnd w:id="23"/>
       <w:r>
         <w:t>Why Conceptual Design</w:t>
       </w:r>
-      <w:bookmarkEnd w:id="31"/>
+      <w:bookmarkEnd w:id="25"/>
     </w:p>
     <w:p>
       <w:pPr>
@@ -2596,11 +3545,11 @@
       <w:pPr>
         <w:pStyle w:val="Heading2"/>
       </w:pPr>
-      <w:bookmarkStart w:id="32" w:name="_Toc116032500"/>
+      <w:bookmarkStart w:id="26" w:name="_Toc116311300"/>
       <w:r>
         <w:t>What is Conceptual Design Relevant for</w:t>
       </w:r>
-      <w:bookmarkEnd w:id="32"/>
+      <w:bookmarkEnd w:id="26"/>
     </w:p>
     <w:p>
       <w:pPr>
@@ -2673,11 +3622,11 @@
       <w:pPr>
         <w:pStyle w:val="Heading2"/>
       </w:pPr>
-      <w:bookmarkStart w:id="33" w:name="_Toc116032501"/>
+      <w:bookmarkStart w:id="27" w:name="_Toc116311301"/>
       <w:r>
         <w:t>Topic</w:t>
       </w:r>
-      <w:bookmarkEnd w:id="33"/>
+      <w:bookmarkEnd w:id="27"/>
     </w:p>
     <w:p>
       <w:pPr>
@@ -2727,21 +3676,22 @@
       <w:pPr>
         <w:pStyle w:val="Heading1"/>
       </w:pPr>
-      <w:bookmarkStart w:id="34" w:name="_Toc116032502"/>
-      <w:r>
+      <w:bookmarkStart w:id="28" w:name="_Toc116311302"/>
+      <w:r>
+        <w:lastRenderedPageBreak/>
         <w:t>Body of the Report</w:t>
       </w:r>
-      <w:bookmarkEnd w:id="34"/>
+      <w:bookmarkEnd w:id="28"/>
     </w:p>
     <w:p>
       <w:pPr>
         <w:pStyle w:val="Heading2"/>
       </w:pPr>
-      <w:bookmarkStart w:id="35" w:name="_Toc116032503"/>
+      <w:bookmarkStart w:id="29" w:name="_Toc116311303"/>
       <w:r>
         <w:t>Functional Decomposition</w:t>
       </w:r>
-      <w:bookmarkEnd w:id="35"/>
+      <w:bookmarkEnd w:id="29"/>
     </w:p>
     <w:p>
       <w:pPr>
@@ -2814,7 +3764,15 @@
         <w:t xml:space="preserve">This process would ideally be able to </w:t>
       </w:r>
       <w:r>
-        <w:t>extract text using OCR on .jpeg and .png files</w:t>
+        <w:t>extract text using OCR on .jpeg and .</w:t>
+      </w:r>
+      <w:proofErr w:type="spellStart"/>
+      <w:r>
+        <w:t>png</w:t>
+      </w:r>
+      <w:proofErr w:type="spellEnd"/>
+      <w:r>
+        <w:t xml:space="preserve"> files</w:t>
       </w:r>
       <w:r>
         <w:t xml:space="preserve"> in the case that users have image files which </w:t>
@@ -2890,21 +3848,21 @@
       <w:pPr>
         <w:pStyle w:val="Heading2"/>
       </w:pPr>
-      <w:bookmarkStart w:id="36" w:name="_Toc116032504"/>
+      <w:bookmarkStart w:id="30" w:name="_Toc116311304"/>
       <w:r>
         <w:t>Case Diagram</w:t>
       </w:r>
-      <w:bookmarkEnd w:id="36"/>
+      <w:bookmarkEnd w:id="30"/>
     </w:p>
     <w:p>
       <w:pPr>
         <w:pStyle w:val="Heading3"/>
       </w:pPr>
-      <w:bookmarkStart w:id="37" w:name="_Toc116032505"/>
+      <w:bookmarkStart w:id="31" w:name="_Toc116311305"/>
       <w:r>
         <w:t>Capture User Inputs</w:t>
       </w:r>
-      <w:bookmarkEnd w:id="37"/>
+      <w:bookmarkEnd w:id="31"/>
     </w:p>
     <w:p>
       <w:pPr>
@@ -2918,8 +3876,22 @@
       <w:pPr>
         <w:pStyle w:val="Thesis"/>
       </w:pPr>
-      <w:r>
-        <w:t xml:space="preserve">Similar to naturalreaders follow along by highlighting text, this is very accessible and easy to use. This accessibility would come at the cost of some features. </w:t>
+      <w:proofErr w:type="gramStart"/>
+      <w:r>
+        <w:lastRenderedPageBreak/>
+        <w:t>Similar to</w:t>
+      </w:r>
+      <w:proofErr w:type="gramEnd"/>
+      <w:r>
+        <w:t xml:space="preserve"> </w:t>
+      </w:r>
+      <w:proofErr w:type="spellStart"/>
+      <w:r>
+        <w:t>naturalreaders</w:t>
+      </w:r>
+      <w:proofErr w:type="spellEnd"/>
+      <w:r>
+        <w:t xml:space="preserve"> follow along by highlighting text, this is very accessible and easy to use. This accessibility would come at the cost of some features. </w:t>
       </w:r>
     </w:p>
     <w:p>
@@ -2934,11 +3906,11 @@
       <w:pPr>
         <w:pStyle w:val="Heading3"/>
       </w:pPr>
-      <w:bookmarkStart w:id="38" w:name="_Toc116032506"/>
+      <w:bookmarkStart w:id="32" w:name="_Toc116311306"/>
       <w:r>
         <w:t>Convert Input File to .txt</w:t>
       </w:r>
-      <w:bookmarkEnd w:id="38"/>
+      <w:bookmarkEnd w:id="32"/>
     </w:p>
     <w:p>
       <w:pPr>
@@ -2951,14 +3923,35 @@
       <w:r>
         <w:t>(PHP)</w:t>
       </w:r>
-      <w:hyperlink r:id="rId13" w:history="1">
-        <w:r>
-          <w:rPr>
-            <w:rStyle w:val="Hyperlink"/>
-          </w:rPr>
-          <w:t>spatie/pdf-to-text: Extract text from a pdf (github.com)</w:t>
-        </w:r>
-      </w:hyperlink>
+      <w:proofErr w:type="spellStart"/>
+      <w:r>
+        <w:fldChar w:fldCharType="begin"/>
+      </w:r>
+      <w:r>
+        <w:instrText xml:space="preserve"> HYPERLINK "https://github.com/spatie/pdf-to-text" </w:instrText>
+      </w:r>
+      <w:r>
+        <w:fldChar w:fldCharType="separate"/>
+      </w:r>
+      <w:r>
+        <w:rPr>
+          <w:rStyle w:val="Hyperlink"/>
+        </w:rPr>
+        <w:t>spatie</w:t>
+      </w:r>
+      <w:proofErr w:type="spellEnd"/>
+      <w:r>
+        <w:rPr>
+          <w:rStyle w:val="Hyperlink"/>
+        </w:rPr>
+        <w:t>/pdf-to-text: Extract text from a pdf (github.com)</w:t>
+      </w:r>
+      <w:r>
+        <w:rPr>
+          <w:rStyle w:val="Hyperlink"/>
+        </w:rPr>
+        <w:fldChar w:fldCharType="end"/>
+      </w:r>
       <w:r>
         <w:rPr>
           <w:rStyle w:val="Hyperlink"/>
@@ -2980,13 +3973,21 @@
       <w:r>
         <w:t xml:space="preserve"> </w:t>
       </w:r>
-      <w:hyperlink r:id="rId14" w:anchor=":~:text=Steps%20to%20Convert%20PDF%20to%20TXT%20in%20Python,IDLE%20and%20press%20keys%20ctrl%20%2B%20N.%20" w:history="1">
+      <w:hyperlink r:id="rId10" w:anchor=":~:text=Steps%20to%20Convert%20PDF%20to%20TXT%20in%20Python,IDLE%20and%20press%20keys%20ctrl%20%2B%20N.%20" w:history="1">
         <w:r>
           <w:rPr>
             <w:rStyle w:val="Hyperlink"/>
           </w:rPr>
-          <w:t>Convert PDF to TXT file using Python - AskPython</w:t>
-        </w:r>
+          <w:t xml:space="preserve">Convert PDF to TXT file using Python - </w:t>
+        </w:r>
+        <w:proofErr w:type="spellStart"/>
+        <w:r>
+          <w:rPr>
+            <w:rStyle w:val="Hyperlink"/>
+          </w:rPr>
+          <w:t>AskPython</w:t>
+        </w:r>
+        <w:proofErr w:type="spellEnd"/>
       </w:hyperlink>
       <w:r>
         <w:t xml:space="preserve"> </w:t>
@@ -3008,7 +4009,7 @@
       <w:r>
         <w:t xml:space="preserve">(JavaScript) </w:t>
       </w:r>
-      <w:hyperlink r:id="rId15" w:anchor=":~:text=How%20to%20convert%20PDF%20to%20Text%20%28extract%20text,4%204.%20Extracting%20text%20from%20multiple%20pages%20">
+      <w:hyperlink r:id="rId11" w:anchor=":~:text=How%20to%20convert%20PDF%20to%20Text%20%28extract%20text,4%204.%20Extracting%20text%20from%20multiple%20pages%20">
         <w:r>
           <w:rPr>
             <w:rStyle w:val="Hyperlink"/>
@@ -3038,7 +4039,7 @@
       <w:r>
         <w:t xml:space="preserve">Convert pdf to text with Python: </w:t>
       </w:r>
-      <w:hyperlink r:id="rId16" w:history="1">
+      <w:hyperlink r:id="rId12" w:history="1">
         <w:r>
           <w:rPr>
             <w:rStyle w:val="Hyperlink"/>
@@ -3062,9 +4063,10 @@
         <w:pStyle w:val="Thesis"/>
       </w:pPr>
       <w:r>
+        <w:lastRenderedPageBreak/>
         <w:t xml:space="preserve">Open-source image to pdf converter: </w:t>
       </w:r>
-      <w:hyperlink r:id="rId17" w:history="1">
+      <w:hyperlink r:id="rId13" w:history="1">
         <w:r>
           <w:rPr>
             <w:rStyle w:val="Hyperlink"/>
@@ -3104,7 +4106,7 @@
       <w:r>
         <w:t xml:space="preserve"> </w:t>
       </w:r>
-      <w:hyperlink r:id="rId18" w:history="1">
+      <w:hyperlink r:id="rId14" w:history="1">
         <w:r>
           <w:rPr>
             <w:rStyle w:val="Hyperlink"/>
@@ -3123,7 +4125,7 @@
           <w:lang w:val="en-CA"/>
         </w:rPr>
       </w:pPr>
-      <w:bookmarkStart w:id="39" w:name="_Toc116032507"/>
+      <w:bookmarkStart w:id="33" w:name="_Toc116311307"/>
       <w:r>
         <w:rPr>
           <w:lang w:val="en-CA"/>
@@ -3142,7 +4144,7 @@
         </w:rPr>
         <w:t xml:space="preserve"> Editing</w:t>
       </w:r>
-      <w:bookmarkEnd w:id="39"/>
+      <w:bookmarkEnd w:id="33"/>
     </w:p>
     <w:p>
       <w:pPr>
@@ -3151,7 +4153,7 @@
       <w:r>
         <w:t xml:space="preserve">(Access) Create a database to draw from and organize chapters </w:t>
       </w:r>
-      <w:hyperlink r:id="rId19">
+      <w:hyperlink r:id="rId15">
         <w:r>
           <w:rPr>
             <w:rStyle w:val="Hyperlink"/>
@@ -3160,14 +4162,22 @@
         </w:r>
       </w:hyperlink>
       <w:r>
-        <w:t xml:space="preserve"> - This would increase complexity, however overall organisation and presentation to end users would be simpler. </w:t>
+        <w:t xml:space="preserve"> - This would increase complexity, however overall </w:t>
+      </w:r>
+      <w:proofErr w:type="spellStart"/>
+      <w:r>
+        <w:t>organisation</w:t>
+      </w:r>
+      <w:proofErr w:type="spellEnd"/>
+      <w:r>
+        <w:t xml:space="preserve"> and presentation to end users would be simpler. </w:t>
       </w:r>
     </w:p>
     <w:p>
       <w:pPr>
         <w:pStyle w:val="Heading3"/>
       </w:pPr>
-      <w:bookmarkStart w:id="40" w:name="_Toc116032508"/>
+      <w:bookmarkStart w:id="34" w:name="_Toc116311308"/>
       <w:r>
         <w:t xml:space="preserve">Convert </w:t>
       </w:r>
@@ -3180,21 +4190,37 @@
       <w:r>
         <w:t>mp3</w:t>
       </w:r>
-      <w:bookmarkEnd w:id="40"/>
+      <w:bookmarkEnd w:id="34"/>
     </w:p>
     <w:p>
       <w:pPr>
         <w:pStyle w:val="Thesis"/>
       </w:pPr>
       <w:r>
-        <w:t xml:space="preserve">(xVASynth) Text to speech program: </w:t>
-      </w:r>
-      <w:hyperlink r:id="rId20">
+        <w:t>(</w:t>
+      </w:r>
+      <w:proofErr w:type="spellStart"/>
+      <w:r>
+        <w:t>xVASynth</w:t>
+      </w:r>
+      <w:proofErr w:type="spellEnd"/>
+      <w:r>
+        <w:t xml:space="preserve">) Text to speech program: </w:t>
+      </w:r>
+      <w:hyperlink r:id="rId16">
+        <w:proofErr w:type="spellStart"/>
         <w:r>
           <w:rPr>
             <w:rStyle w:val="Hyperlink"/>
           </w:rPr>
-          <w:t>xVASynth 2 - SKVA Synth at Skyrim Special Edition Nexus - Mods and Community (nexusmods.com)</w:t>
+          <w:t>xVASynth</w:t>
+        </w:r>
+        <w:proofErr w:type="spellEnd"/>
+        <w:r>
+          <w:rPr>
+            <w:rStyle w:val="Hyperlink"/>
+          </w:rPr>
+          <w:t xml:space="preserve"> 2 - SKVA Synth at Skyrim Special Edition Nexus - Mods and Community (nexusmods.com)</w:t>
         </w:r>
       </w:hyperlink>
       <w:r>
@@ -3208,7 +4234,7 @@
       <w:r>
         <w:t xml:space="preserve">Convert text to speech in Python: </w:t>
       </w:r>
-      <w:hyperlink r:id="rId21" w:history="1">
+      <w:hyperlink r:id="rId17" w:history="1">
         <w:r>
           <w:rPr>
             <w:rStyle w:val="Hyperlink"/>
@@ -3233,7 +4259,7 @@
         </w:rPr>
         <w:t xml:space="preserve">(Language Translator): </w:t>
       </w:r>
-      <w:hyperlink r:id="rId22" w:history="1">
+      <w:hyperlink r:id="rId18" w:history="1">
         <w:r>
           <w:rPr>
             <w:rStyle w:val="Hyperlink"/>
@@ -3279,9 +4305,10 @@
         <w:rPr>
           <w:rFonts w:eastAsia="Microsoft YaHei"/>
         </w:rPr>
+        <w:lastRenderedPageBreak/>
         <w:t xml:space="preserve">Convert text to speech: </w:t>
       </w:r>
-      <w:hyperlink r:id="rId23">
+      <w:hyperlink r:id="rId19">
         <w:r>
           <w:rPr>
             <w:rStyle w:val="Hyperlink"/>
@@ -3300,16 +4327,261 @@
     </w:p>
     <w:p>
       <w:pPr>
-        <w:pStyle w:val="Thesis"/>
-      </w:pPr>
+        <w:pStyle w:val="Heading2"/>
+      </w:pPr>
+      <w:bookmarkStart w:id="35" w:name="_Toc116311309"/>
+      <w:r>
+        <w:t xml:space="preserve">Analyze and </w:t>
+      </w:r>
+      <w:r>
+        <w:t>Evaluate</w:t>
+      </w:r>
+      <w:bookmarkEnd w:id="35"/>
     </w:p>
     <w:p>
       <w:pPr>
         <w:pStyle w:val="Thesis"/>
+      </w:pPr>
+      <w:r>
+        <w:t xml:space="preserve">In our </w:t>
+      </w:r>
+      <w:r>
+        <w:t>client</w:t>
+      </w:r>
+      <w:r>
+        <w:t xml:space="preserve"> interview we inquired if the pro</w:t>
+      </w:r>
+      <w:r>
+        <w:t xml:space="preserve">duct could be an executable of if it would need to be web-based. This was an option which </w:t>
+      </w:r>
+      <w:r>
+        <w:t xml:space="preserve">they had not previously considered, the client explained that there was no preference for either, </w:t>
+      </w:r>
+      <w:r>
+        <w:t xml:space="preserve">this began the discussion about </w:t>
+      </w:r>
+      <w:r>
+        <w:t xml:space="preserve">which </w:t>
+      </w:r>
+      <w:r>
+        <w:t>structure</w:t>
+      </w:r>
+      <w:r>
+        <w:t xml:space="preserve"> was best</w:t>
+      </w:r>
+      <w:r>
+        <w:t xml:space="preserve">. </w:t>
+      </w:r>
+    </w:p>
+    <w:p>
+      <w:pPr>
+        <w:pStyle w:val="Thesis"/>
+      </w:pPr>
+      <w:r>
+        <w:t xml:space="preserve">The team has decided that given the members experience with python It would be in our best interest to build a fully python-based executable. This would not meet the target specification of being web-based application, however, in time we may be able to migrate the python code to an html website. Given that none of the team has any JavaScript experience and that the software is intended to primarily be used by librarian, who have work laptops that can download the executable, this is the best option given the limited work time the team has available for the project. This decision means that the most relevant ideas will be those which meet target specifications and make use of python libraries. This also means that we would need to develop a python GUI most likely built using </w:t>
+      </w:r>
+      <w:proofErr w:type="spellStart"/>
+      <w:r>
+        <w:t>TKinter</w:t>
+      </w:r>
+      <w:proofErr w:type="spellEnd"/>
+      <w:r>
+        <w:t xml:space="preserve"> given </w:t>
+      </w:r>
+      <w:r>
+        <w:t>its</w:t>
+      </w:r>
+      <w:r>
+        <w:t xml:space="preserve"> simplicity and ability to meet the target specifications set for </w:t>
+      </w:r>
+      <w:r>
+        <w:t>accessibility</w:t>
+      </w:r>
+      <w:r>
+        <w:t>.</w:t>
+      </w:r>
+    </w:p>
+    <w:p>
+      <w:pPr>
+        <w:pStyle w:val="Thesis"/>
+      </w:pPr>
+      <w:r>
+        <w:t xml:space="preserve">Choosing to use Python helped to narrow down the </w:t>
+      </w:r>
+      <w:r>
+        <w:t xml:space="preserve">selection of </w:t>
+      </w:r>
+      <w:r>
+        <w:t xml:space="preserve">libraries to use. We then assessed the </w:t>
+      </w:r>
+      <w:r>
+        <w:t>remaining libraries using the metrics created in project deliverable</w:t>
+      </w:r>
+      <w:r>
+        <w:t xml:space="preserve"> B. </w:t>
+      </w:r>
+      <w:r>
+        <w:t xml:space="preserve">We determined which libraries had the desired features for </w:t>
+      </w:r>
+      <w:r>
+        <w:t xml:space="preserve">input files, language, variable </w:t>
+      </w:r>
+      <w:r>
+        <w:t>speed,</w:t>
+      </w:r>
+      <w:r>
+        <w:t xml:space="preserve"> and </w:t>
+      </w:r>
+      <w:r>
+        <w:t xml:space="preserve">a selection of output voices. </w:t>
+      </w:r>
+    </w:p>
+    <w:p>
+      <w:pPr>
+        <w:pStyle w:val="Thesis"/>
+      </w:pPr>
+      <w:r>
+        <w:lastRenderedPageBreak/>
+        <w:t>From th</w:t>
+      </w:r>
+      <w:r>
+        <w:t xml:space="preserve">ese few options we </w:t>
+      </w:r>
+      <w:r>
+        <w:t xml:space="preserve">accessed </w:t>
+      </w:r>
+      <w:r>
+        <w:t xml:space="preserve">which would be able to handle the large amount of data we would present it with. </w:t>
+      </w:r>
+      <w:r>
+        <w:t xml:space="preserve">The final decision was between online </w:t>
+      </w:r>
+      <w:r>
+        <w:t xml:space="preserve">and locally downloadable </w:t>
+      </w:r>
+      <w:r>
+        <w:t>libraries</w:t>
+      </w:r>
+      <w:r>
+        <w:t xml:space="preserve">, our team chose to </w:t>
+      </w:r>
+      <w:r>
+        <w:t xml:space="preserve">use the local as it would mean that internet connectivity would not be needed for the </w:t>
+      </w:r>
+      <w:r>
+        <w:t>system to work.</w:t>
+      </w:r>
+    </w:p>
+    <w:p>
+      <w:pPr>
+        <w:pStyle w:val="Heading2"/>
+      </w:pPr>
+      <w:bookmarkStart w:id="36" w:name="_Toc116311310"/>
+      <w:r>
+        <w:t>Promising Solutions</w:t>
+      </w:r>
+      <w:bookmarkEnd w:id="36"/>
+    </w:p>
+    <w:p>
+      <w:pPr>
+        <w:pStyle w:val="ParIndent"/>
+      </w:pPr>
+      <w:r>
+        <w:t xml:space="preserve">By analyzing our </w:t>
+      </w:r>
+      <w:r>
+        <w:t>options,</w:t>
+      </w:r>
+      <w:r>
+        <w:t xml:space="preserve"> we determined </w:t>
+      </w:r>
+      <w:r>
+        <w:t xml:space="preserve">a solution for each part of the functional decomposition. For the UI we will use the </w:t>
+      </w:r>
+      <w:proofErr w:type="spellStart"/>
+      <w:r>
+        <w:t>TKinter</w:t>
+      </w:r>
+      <w:proofErr w:type="spellEnd"/>
+      <w:r>
+        <w:t xml:space="preserve"> library</w:t>
+      </w:r>
+      <w:r>
+        <w:t xml:space="preserve"> to </w:t>
+      </w:r>
+      <w:r>
+        <w:t>implement a simple but accessible UX</w:t>
+      </w:r>
+      <w:r>
+        <w:t>. Next, for the</w:t>
+      </w:r>
+      <w:r>
+        <w:t xml:space="preserve"> input file to .txt </w:t>
+      </w:r>
+      <w:r>
+        <w:t>part of the process we will use</w:t>
+      </w:r>
+      <w:r>
+        <w:t xml:space="preserve"> the</w:t>
+      </w:r>
+      <w:r>
+        <w:t xml:space="preserve"> </w:t>
+      </w:r>
+      <w:proofErr w:type="spellStart"/>
+      <w:r>
+        <w:t>AskPython</w:t>
+      </w:r>
+      <w:proofErr w:type="spellEnd"/>
+      <w:r>
+        <w:t xml:space="preserve"> library, the familiar language would allow the code to be adjusted to meet the desired target specification. Finally the process of </w:t>
+      </w:r>
+      <w:proofErr w:type="spellStart"/>
+      <w:r>
+        <w:t>convering</w:t>
+      </w:r>
+      <w:proofErr w:type="spellEnd"/>
+      <w:r>
+        <w:t xml:space="preserve"> from the .txt to .pdf file we will use </w:t>
+      </w:r>
+      <w:hyperlink r:id="rId20" w:history="1">
+        <w:r>
+          <w:rPr>
+            <w:rStyle w:val="Hyperlink"/>
+          </w:rPr>
+          <w:t>https://pypi.org/project/gTTS/</w:t>
+        </w:r>
+      </w:hyperlink>
+      <w:r>
+        <w:t xml:space="preserve"> </w:t>
+      </w:r>
+      <w:r>
+        <w:t>t</w:t>
+      </w:r>
+      <w:r>
+        <w:t>his allows us to convert the text that we had previously converted from pdf with the same language we used for the last step, so maintaining both codes will be consistent</w:t>
+      </w:r>
+      <w:r>
+        <w:t xml:space="preserve"> and allow for easier implementation for future features</w:t>
+      </w:r>
+      <w:r>
+        <w:t>.</w:t>
+      </w:r>
+    </w:p>
+    <w:p>
+      <w:pPr>
+        <w:pStyle w:val="Heading2"/>
         <w:rPr>
           <w:lang w:val="en-CA"/>
         </w:rPr>
       </w:pPr>
+      <w:bookmarkStart w:id="37" w:name="_Toc116311311"/>
+      <w:r>
+        <w:rPr>
+          <w:lang w:val="en-CA"/>
+        </w:rPr>
+        <w:t>Group Design</w:t>
+      </w:r>
+      <w:bookmarkEnd w:id="37"/>
     </w:p>
     <w:p>
       <w:pPr>
@@ -3318,87 +4590,392 @@
           <w:lang w:val="en-CA"/>
         </w:rPr>
       </w:pPr>
+      <w:r>
+        <w:rPr>
+          <w:lang w:val="en-CA"/>
+        </w:rPr>
+        <w:t xml:space="preserve">The current design will be fully built on python. The user will download the executable on their device and interact with a GUI built using </w:t>
+      </w:r>
+      <w:proofErr w:type="spellStart"/>
+      <w:r>
+        <w:rPr>
+          <w:lang w:val="en-CA"/>
+        </w:rPr>
+        <w:t>TKinter</w:t>
+      </w:r>
+      <w:proofErr w:type="spellEnd"/>
+      <w:r>
+        <w:rPr>
+          <w:lang w:val="en-CA"/>
+        </w:rPr>
+        <w:t xml:space="preserve">. Once the PDF file is input into the program would transform the file into a TXT file using a python script using an external module named PyPDF2 with the tutorial for its implementation found on </w:t>
+      </w:r>
+      <w:proofErr w:type="spellStart"/>
+      <w:r>
+        <w:rPr>
+          <w:lang w:val="en-CA"/>
+        </w:rPr>
+        <w:t>AskPython</w:t>
+      </w:r>
+      <w:proofErr w:type="spellEnd"/>
+      <w:r>
+        <w:rPr>
+          <w:lang w:val="en-CA"/>
+        </w:rPr>
+        <w:t xml:space="preserve">. Next using the </w:t>
+      </w:r>
+      <w:proofErr w:type="gramStart"/>
+      <w:r>
+        <w:rPr>
+          <w:lang w:val="en-CA"/>
+        </w:rPr>
+        <w:t>GUI</w:t>
+      </w:r>
+      <w:proofErr w:type="gramEnd"/>
+      <w:r>
+        <w:rPr>
+          <w:lang w:val="en-CA"/>
+        </w:rPr>
+        <w:t xml:space="preserve"> the user will hopefully be able to edit the TXT document and resubmit the file. This file is converted into an MP3 using the pypi.org project library</w:t>
+      </w:r>
+      <w:r>
+        <w:rPr>
+          <w:lang w:val="en-CA"/>
+        </w:rPr>
+        <w:t xml:space="preserve"> </w:t>
+      </w:r>
+      <w:r>
+        <w:rPr>
+          <w:lang w:val="en-CA"/>
+        </w:rPr>
+        <w:t>and is downloaded directly into the user’s designated folder.</w:t>
+      </w:r>
     </w:p>
     <w:p>
       <w:pPr>
-        <w:pStyle w:val="Heading3"/>
-      </w:pPr>
-      <w:r>
-        <w:br w:type="page"/>
-      </w:r>
+        <w:pStyle w:val="Heading2"/>
+        <w:rPr>
+          <w:lang w:val="en-CA"/>
+        </w:rPr>
+      </w:pPr>
+      <w:bookmarkStart w:id="38" w:name="_Toc116311312"/>
+      <w:r>
+        <w:rPr>
+          <w:lang w:val="en-CA"/>
+        </w:rPr>
+        <w:lastRenderedPageBreak/>
+        <w:t>Visual Representation</w:t>
+      </w:r>
+      <w:bookmarkEnd w:id="38"/>
     </w:p>
     <w:p>
       <w:pPr>
+        <w:pStyle w:val="Heading3"/>
+        <w:rPr>
+          <w:lang w:val="en-CA"/>
+        </w:rPr>
+      </w:pPr>
+      <w:bookmarkStart w:id="39" w:name="_Toc116311313"/>
+      <w:r>
+        <w:rPr>
+          <w:lang w:val="en-CA"/>
+        </w:rPr>
+        <w:t>State Diagram</w:t>
+      </w:r>
+      <w:bookmarkEnd w:id="39"/>
+    </w:p>
+    <w:p>
+      <w:pPr>
+        <w:keepNext/>
+        <w:jc w:val="center"/>
+      </w:pPr>
+      <w:r>
+        <w:rPr>
+          <w:noProof/>
+        </w:rPr>
+        <w:drawing>
+          <wp:inline distT="0" distB="0" distL="0" distR="0" wp14:anchorId="668DC22A" wp14:editId="675EB845">
+            <wp:extent cx="4572000" cy="2085975"/>
+            <wp:effectExtent l="0" t="0" r="0" b="0"/>
+            <wp:docPr id="792634726" name="Picture 792634726"/>
+            <wp:cNvGraphicFramePr>
+              <a:graphicFrameLocks xmlns:a="http://schemas.openxmlformats.org/drawingml/2006/main" noChangeAspect="1"/>
+            </wp:cNvGraphicFramePr>
+            <a:graphic xmlns:a="http://schemas.openxmlformats.org/drawingml/2006/main">
+              <a:graphicData uri="http://schemas.openxmlformats.org/drawingml/2006/picture">
+                <pic:pic xmlns:pic="http://schemas.openxmlformats.org/drawingml/2006/picture">
+                  <pic:nvPicPr>
+                    <pic:cNvPr id="0" name="Picture 792634726"/>
+                    <pic:cNvPicPr/>
+                  </pic:nvPicPr>
+                  <pic:blipFill>
+                    <a:blip r:embed="rId21">
+                      <a:extLst>
+                        <a:ext uri="{28A0092B-C50C-407E-A947-70E740481C1C}">
+                          <a14:useLocalDpi xmlns:a14="http://schemas.microsoft.com/office/drawing/2010/main" val="0"/>
+                        </a:ext>
+                      </a:extLst>
+                    </a:blip>
+                    <a:stretch>
+                      <a:fillRect/>
+                    </a:stretch>
+                  </pic:blipFill>
+                  <pic:spPr>
+                    <a:xfrm>
+                      <a:off x="0" y="0"/>
+                      <a:ext cx="4572000" cy="2085975"/>
+                    </a:xfrm>
+                    <a:prstGeom prst="rect">
+                      <a:avLst/>
+                    </a:prstGeom>
+                  </pic:spPr>
+                </pic:pic>
+              </a:graphicData>
+            </a:graphic>
+          </wp:inline>
+        </w:drawing>
+      </w:r>
+    </w:p>
+    <w:p>
+      <w:pPr>
+        <w:pStyle w:val="Caption"/>
+        <w:jc w:val="center"/>
+      </w:pPr>
+      <w:bookmarkStart w:id="40" w:name="_Toc116311322"/>
+      <w:r>
+        <w:t xml:space="preserve">Figure </w:t>
+      </w:r>
+      <w:r>
+        <w:fldChar w:fldCharType="begin"/>
+      </w:r>
+      <w:r>
+        <w:instrText xml:space="preserve"> SEQ Figure \* ARABIC </w:instrText>
+      </w:r>
+      <w:r>
+        <w:fldChar w:fldCharType="separate"/>
+      </w:r>
+      <w:r>
+        <w:rPr>
+          <w:noProof/>
+        </w:rPr>
+        <w:t>1</w:t>
+      </w:r>
+      <w:r>
+        <w:fldChar w:fldCharType="end"/>
+      </w:r>
+      <w:r>
+        <w:t>: State Diagram of the System</w:t>
+      </w:r>
+      <w:bookmarkEnd w:id="40"/>
+    </w:p>
+    <w:p>
+      <w:pPr>
+        <w:jc w:val="center"/>
+      </w:pPr>
+      <w:r>
+        <w:br w:type="page"/>
+      </w:r>
+    </w:p>
+    <w:p>
+      <w:pPr>
         <w:pStyle w:val="Heading1"/>
       </w:pPr>
-      <w:bookmarkStart w:id="41" w:name="_Toc116032509"/>
-      <w:r>
+      <w:bookmarkStart w:id="41" w:name="_Toc116311314"/>
+      <w:r>
+        <w:lastRenderedPageBreak/>
         <w:t>Conclusions and Recommendations for Future Work</w:t>
       </w:r>
       <w:bookmarkEnd w:id="41"/>
     </w:p>
     <w:p/>
     <w:p>
-      <w:r>
-        <w:t>Summarize your lessons learned and your work and suggest the most productive avenues for future work</w:t>
-      </w:r>
-      <w:r>
-        <w:t>.</w:t>
-      </w:r>
-    </w:p>
-    <w:p>
-      <w:pPr>
-        <w:spacing w:line="240" w:lineRule="auto"/>
-        <w:rPr>
-          <w:rFonts w:ascii="Calibri" w:eastAsia="SimSun" w:hAnsi="Calibri"/>
-          <w:lang w:val="en-CA"/>
-        </w:rPr>
-      </w:pPr>
-      <w:r>
-        <w:br w:type="page"/>
-      </w:r>
-    </w:p>
-    <w:p>
-      <w:pPr>
-        <w:pStyle w:val="APPENDIX1"/>
-        <w:ind w:left="0"/>
-      </w:pPr>
-      <w:bookmarkStart w:id="42" w:name="_Toc116032511"/>
-      <w:r>
-        <w:t>APPENDICES</w:t>
+      <w:pPr>
+        <w:pStyle w:val="Heading2"/>
+      </w:pPr>
+      <w:bookmarkStart w:id="42" w:name="_Toc116311315"/>
+      <w:r>
+        <w:t>Conclusions</w:t>
       </w:r>
       <w:bookmarkEnd w:id="42"/>
     </w:p>
     <w:p>
       <w:pPr>
+        <w:pStyle w:val="Thesis"/>
+      </w:pPr>
+      <w:r>
+        <w:t xml:space="preserve">Rather than implementing a web-based solution, the application will be fully self-contained. </w:t>
+      </w:r>
+    </w:p>
+    <w:p>
+      <w:pPr>
+        <w:pStyle w:val="Heading3"/>
+      </w:pPr>
+      <w:bookmarkStart w:id="43" w:name="_Toc116311316"/>
+      <w:r>
+        <w:t>The benefits are as follows:</w:t>
+      </w:r>
+      <w:bookmarkEnd w:id="43"/>
+    </w:p>
+    <w:p>
+      <w:r>
+        <w:t>This will allow for offline access to the application.</w:t>
+      </w:r>
+    </w:p>
+    <w:p>
+      <w:r>
+        <w:t xml:space="preserve">This will allow students to be given the program and use it independently. </w:t>
+      </w:r>
+    </w:p>
+    <w:p>
+      <w:r>
+        <w:t xml:space="preserve">This will simplify the design process and have no dependencies on external downtimes. </w:t>
+      </w:r>
+    </w:p>
+    <w:p>
+      <w:pPr>
+        <w:pStyle w:val="Heading3"/>
+      </w:pPr>
+      <w:bookmarkStart w:id="44" w:name="_Toc116311317"/>
+      <w:r>
+        <w:t>The downsides are as follows:</w:t>
+      </w:r>
+      <w:bookmarkEnd w:id="44"/>
+    </w:p>
+    <w:p>
+      <w:r>
+        <w:t>The program will not be easily accessible on new computers (This can be worked around by uploading the program to a download site and linking it.)</w:t>
+      </w:r>
+    </w:p>
+    <w:p>
+      <w:r>
+        <w:t xml:space="preserve">The program will be limited to python libraries. This makes future upgrades and expansions </w:t>
+      </w:r>
+    </w:p>
+    <w:p>
+      <w:r>
+        <w:t>limited to existing python libraries</w:t>
+      </w:r>
+    </w:p>
+    <w:p>
+      <w:pPr>
+        <w:pStyle w:val="Heading2"/>
+      </w:pPr>
+      <w:bookmarkStart w:id="45" w:name="_Toc116311318"/>
+      <w:r>
+        <w:t>Recommendations for Future Work</w:t>
+      </w:r>
+      <w:bookmarkEnd w:id="45"/>
+    </w:p>
+    <w:p>
+      <w:pPr>
+        <w:pStyle w:val="ParIndent"/>
+        <w:rPr>
+          <w:lang w:eastAsia="de-DE"/>
+        </w:rPr>
+      </w:pPr>
+      <w:r>
+        <w:t xml:space="preserve">The next step in our development will be to </w:t>
+      </w:r>
+      <w:r>
+        <w:t>build</w:t>
+      </w:r>
+      <w:r>
+        <w:t xml:space="preserve"> a</w:t>
+      </w:r>
+      <w:r>
+        <w:t xml:space="preserve"> software</w:t>
+      </w:r>
+      <w:r>
+        <w:t xml:space="preserve"> prototype </w:t>
+      </w:r>
+      <w:r>
+        <w:t>based on the</w:t>
+      </w:r>
+      <w:r>
+        <w:t xml:space="preserve"> </w:t>
+      </w:r>
+      <w:r>
+        <w:t xml:space="preserve">results of our conceptual design process and </w:t>
+      </w:r>
+      <w:r>
+        <w:t>the input</w:t>
+      </w:r>
+      <w:r>
+        <w:t xml:space="preserve"> from our next client interview. </w:t>
+      </w:r>
+      <w:r>
+        <w:t xml:space="preserve">The team will further define </w:t>
+      </w:r>
+      <w:r>
+        <w:t xml:space="preserve">the project plan and </w:t>
+      </w:r>
+      <w:r>
+        <w:t xml:space="preserve">create a </w:t>
+      </w:r>
+      <w:r>
+        <w:t xml:space="preserve">bill of materials and parts required. </w:t>
+      </w:r>
+      <w:r>
+        <w:rPr>
+          <w:lang w:eastAsia="de-DE"/>
+        </w:rPr>
+        <w:br w:type="page"/>
+      </w:r>
+    </w:p>
+    <w:p>
+      <w:pPr>
         <w:pStyle w:val="APPENDIX1"/>
         <w:ind w:left="0"/>
       </w:pPr>
-      <w:bookmarkStart w:id="43" w:name="_Toc116032512"/>
-      <w:r>
-        <w:t>APPENDIX I:</w:t>
-      </w:r>
-      <w:bookmarkEnd w:id="43"/>
-      <w:r>
-        <w:t xml:space="preserve"> </w:t>
-      </w:r>
-    </w:p>
-    <w:p/>
-    <w:p>
-      <w:r>
-        <w:t>Use this section to include your work that is not part of the central subject of the report</w:t>
-      </w:r>
-      <w:r>
-        <w:t>.</w:t>
-      </w:r>
+      <w:bookmarkStart w:id="46" w:name="_Toc116311319"/>
+      <w:r>
+        <w:lastRenderedPageBreak/>
+        <w:t>APPENDICES</w:t>
+      </w:r>
+      <w:bookmarkEnd w:id="46"/>
     </w:p>
     <w:p>
       <w:pPr>
+        <w:pStyle w:val="APPENDIX1"/>
+        <w:ind w:left="0"/>
+      </w:pPr>
+      <w:bookmarkStart w:id="47" w:name="_Toc116311320"/>
+      <w:r>
+        <w:t>APPENDIX I:</w:t>
+      </w:r>
+      <w:bookmarkEnd w:id="47"/>
+      <w:r>
+        <w:t xml:space="preserve"> </w:t>
+      </w:r>
+    </w:p>
+    <w:p>
+      <w:pPr>
+        <w:pStyle w:val="Heading2"/>
+      </w:pPr>
+      <w:bookmarkStart w:id="48" w:name="_Toc116311321"/>
+      <w:r>
+        <w:t>Wrike Gantt Chart</w:t>
+      </w:r>
+      <w:bookmarkEnd w:id="48"/>
+    </w:p>
+    <w:p>
+      <w:pPr>
         <w:spacing w:line="240" w:lineRule="auto"/>
       </w:pPr>
+      <w:hyperlink r:id="rId22" w:history="1">
+        <w:r>
+          <w:rPr>
+            <w:rStyle w:val="Hyperlink"/>
+          </w:rPr>
+          <w:t>https://www.wrike.com/open.htm?id=963685331</w:t>
+        </w:r>
+      </w:hyperlink>
+      <w:r>
+        <w:t xml:space="preserve"> </w:t>
+      </w:r>
     </w:p>
     <w:sectPr>
-      <w:footerReference w:type="default" r:id="rId24"/>
+      <w:footerReference w:type="default" r:id="rId23"/>
       <w:pgSz w:w="12240" w:h="15840"/>
       <w:pgMar w:top="1440" w:right="1440" w:bottom="1440" w:left="1440" w:header="708" w:footer="708" w:gutter="0"/>
       <w:cols w:space="708"/>
@@ -3408,63 +4985,6 @@
 </w:document>
 </file>
 
-<file path=word/comments.xml><?xml version="1.0" encoding="utf-8"?>
-<w:comments xmlns:wpc="http://schemas.microsoft.com/office/word/2010/wordprocessingCanvas" xmlns:cx="http://schemas.microsoft.com/office/drawing/2014/chartex" xmlns:cx1="http://schemas.microsoft.com/office/drawing/2015/9/8/chartex" xmlns:cx2="http://schemas.microsoft.com/office/drawing/2015/10/21/chartex" xmlns:cx3="http://schemas.microsoft.com/office/drawing/2016/5/9/chartex" xmlns:cx4="http://schemas.microsoft.com/office/drawing/2016/5/10/chartex" xmlns:cx5="http://schemas.microsoft.com/office/drawing/2016/5/11/chartex" xmlns:cx6="http://schemas.microsoft.com/office/drawing/2016/5/12/chartex" xmlns:cx7="http://schemas.microsoft.com/office/drawing/2016/5/13/chartex" xmlns:cx8="http://schemas.microsoft.com/office/drawing/2016/5/14/chartex" xmlns:mc="http://schemas.openxmlformats.org/markup-compatibility/2006" xmlns:aink="http://schemas.microsoft.com/office/drawing/2016/ink" xmlns:am3d="http://schemas.microsoft.com/office/drawing/2017/model3d" xmlns:o="urn:schemas-microsoft-com:office:office" xmlns:oel="http://schemas.microsoft.com/office/2019/extlst" xmlns:r="http://schemas.openxmlformats.org/officeDocument/2006/relationships" xmlns:m="http://schemas.openxmlformats.org/officeDocument/2006/math" xmlns:v="urn:schemas-microsoft-com:vml" xmlns:wp14="http://schemas.microsoft.com/office/word/2010/wordprocessingDrawing" xmlns:wp="http://schemas.openxmlformats.org/drawingml/2006/wordprocessingDrawing" xmlns:w10="urn:schemas-microsoft-com:office:word" xmlns:w="http://schemas.openxmlformats.org/wordprocessingml/2006/main" xmlns:w14="http://schemas.microsoft.com/office/word/2010/wordml" xmlns:w15="http://schemas.microsoft.com/office/word/2012/wordml" xmlns:w16cex="http://schemas.microsoft.com/office/word/2018/wordml/cex" xmlns:w16cid="http://schemas.microsoft.com/office/word/2016/wordml/cid" xmlns:w16="http://schemas.microsoft.com/office/word/2018/wordml" xmlns:w16sdtdh="http://schemas.microsoft.com/office/word/2020/wordml/sdtdatahash" xmlns:w16se="http://schemas.microsoft.com/office/word/2015/wordml/symex" xmlns:wpg="http://schemas.microsoft.com/office/word/2010/wordprocessingGroup" xmlns:wpi="http://schemas.microsoft.com/office/word/2010/wordprocessingInk" xmlns:wne="http://schemas.microsoft.com/office/word/2006/wordml" xmlns:wps="http://schemas.microsoft.com/office/word/2010/wordprocessingShape" mc:Ignorable="w14 w15 w16se w16cid w16 w16cex w16sdtdh wp14">
-  <w:comment w:id="17" w:author="Rubina Lakhani" w:date="2018-11-19T23:06:00Z" w:initials="RL">
-    <w:p>
-      <w:pPr>
-        <w:pStyle w:val="CommentText"/>
-      </w:pPr>
-      <w:r>
-        <w:rPr>
-          <w:rStyle w:val="CommentReference"/>
-        </w:rPr>
-        <w:annotationRef/>
-      </w:r>
-      <w:r>
-        <w:t>Right click o</w:t>
-      </w:r>
-      <w:r>
-        <w:t>n this field to generate list.  Do not add contents to the list directly</w:t>
-      </w:r>
-      <w:r>
-        <w:t>. Make sure Figure captions in the text are added via the “insert caption” tool for this list of figures to work correctly.</w:t>
-      </w:r>
-    </w:p>
-  </w:comment>
-  <w:comment w:id="22" w:author="Rubina Lakhani" w:date="2018-11-19T23:08:00Z" w:initials="RL">
-    <w:p>
-      <w:pPr>
-        <w:pStyle w:val="CommentText"/>
-      </w:pPr>
-      <w:r>
-        <w:rPr>
-          <w:rStyle w:val="CommentReference"/>
-        </w:rPr>
-        <w:annotationRef/>
-      </w:r>
-      <w:r>
-        <w:t>Right click on this field to generate list.  Do not add contents to the list directly. Make sure Table captions in the text are added via the “insert caption” tool for this list of tables to work correctly.</w:t>
-      </w:r>
-    </w:p>
-  </w:comment>
-</w:comments>
-</file>
-
-<file path=word/commentsExtended.xml><?xml version="1.0" encoding="utf-8"?>
-<w15:commentsEx xmlns:wpc="http://schemas.microsoft.com/office/word/2010/wordprocessingCanvas" xmlns:cx="http://schemas.microsoft.com/office/drawing/2014/chartex" xmlns:cx1="http://schemas.microsoft.com/office/drawing/2015/9/8/chartex" xmlns:cx2="http://schemas.microsoft.com/office/drawing/2015/10/21/chartex" xmlns:cx3="http://schemas.microsoft.com/office/drawing/2016/5/9/chartex" xmlns:cx4="http://schemas.microsoft.com/office/drawing/2016/5/10/chartex" xmlns:cx5="http://schemas.microsoft.com/office/drawing/2016/5/11/chartex" xmlns:cx6="http://schemas.microsoft.com/office/drawing/2016/5/12/chartex" xmlns:cx7="http://schemas.microsoft.com/office/drawing/2016/5/13/chartex" xmlns:cx8="http://schemas.microsoft.com/office/drawing/2016/5/14/chartex" xmlns:mc="http://schemas.openxmlformats.org/markup-compatibility/2006" xmlns:aink="http://schemas.microsoft.com/office/drawing/2016/ink" xmlns:am3d="http://schemas.microsoft.com/office/drawing/2017/model3d" xmlns:o="urn:schemas-microsoft-com:office:office" xmlns:oel="http://schemas.microsoft.com/office/2019/extlst" xmlns:r="http://schemas.openxmlformats.org/officeDocument/2006/relationships" xmlns:m="http://schemas.openxmlformats.org/officeDocument/2006/math" xmlns:v="urn:schemas-microsoft-com:vml" xmlns:wp14="http://schemas.microsoft.com/office/word/2010/wordprocessingDrawing" xmlns:wp="http://schemas.openxmlformats.org/drawingml/2006/wordprocessingDrawing" xmlns:w10="urn:schemas-microsoft-com:office:word" xmlns:w="http://schemas.openxmlformats.org/wordprocessingml/2006/main" xmlns:w14="http://schemas.microsoft.com/office/word/2010/wordml" xmlns:w15="http://schemas.microsoft.com/office/word/2012/wordml" xmlns:w16cex="http://schemas.microsoft.com/office/word/2018/wordml/cex" xmlns:w16cid="http://schemas.microsoft.com/office/word/2016/wordml/cid" xmlns:w16="http://schemas.microsoft.com/office/word/2018/wordml" xmlns:w16sdtdh="http://schemas.microsoft.com/office/word/2020/wordml/sdtdatahash" xmlns:w16se="http://schemas.microsoft.com/office/word/2015/wordml/symex" xmlns:wpg="http://schemas.microsoft.com/office/word/2010/wordprocessingGroup" xmlns:wpi="http://schemas.microsoft.com/office/word/2010/wordprocessingInk" xmlns:wne="http://schemas.microsoft.com/office/word/2006/wordml" xmlns:wps="http://schemas.microsoft.com/office/word/2010/wordprocessingShape" mc:Ignorable="w14 w15 w16se w16cid w16 w16cex w16sdtdh wp14">
-  <w15:commentEx w15:paraId="46B54D50" w15:done="0"/>
-  <w15:commentEx w15:paraId="462A00EF" w15:done="0"/>
-</w15:commentsEx>
-</file>
-
-<file path=word/commentsIds.xml><?xml version="1.0" encoding="utf-8"?>
-<w16cid:commentsIds xmlns:wpc="http://schemas.microsoft.com/office/word/2010/wordprocessingCanvas" xmlns:cx="http://schemas.microsoft.com/office/drawing/2014/chartex" xmlns:cx1="http://schemas.microsoft.com/office/drawing/2015/9/8/chartex" xmlns:cx2="http://schemas.microsoft.com/office/drawing/2015/10/21/chartex" xmlns:cx3="http://schemas.microsoft.com/office/drawing/2016/5/9/chartex" xmlns:cx4="http://schemas.microsoft.com/office/drawing/2016/5/10/chartex" xmlns:cx5="http://schemas.microsoft.com/office/drawing/2016/5/11/chartex" xmlns:cx6="http://schemas.microsoft.com/office/drawing/2016/5/12/chartex" xmlns:cx7="http://schemas.microsoft.com/office/drawing/2016/5/13/chartex" xmlns:cx8="http://schemas.microsoft.com/office/drawing/2016/5/14/chartex" xmlns:mc="http://schemas.openxmlformats.org/markup-compatibility/2006" xmlns:aink="http://schemas.microsoft.com/office/drawing/2016/ink" xmlns:am3d="http://schemas.microsoft.com/office/drawing/2017/model3d" xmlns:o="urn:schemas-microsoft-com:office:office" xmlns:oel="http://schemas.microsoft.com/office/2019/extlst" xmlns:r="http://schemas.openxmlformats.org/officeDocument/2006/relationships" xmlns:m="http://schemas.openxmlformats.org/officeDocument/2006/math" xmlns:v="urn:schemas-microsoft-com:vml" xmlns:wp14="http://schemas.microsoft.com/office/word/2010/wordprocessingDrawing" xmlns:wp="http://schemas.openxmlformats.org/drawingml/2006/wordprocessingDrawing" xmlns:w10="urn:schemas-microsoft-com:office:word" xmlns:w="http://schemas.openxmlformats.org/wordprocessingml/2006/main" xmlns:w14="http://schemas.microsoft.com/office/word/2010/wordml" xmlns:w15="http://schemas.microsoft.com/office/word/2012/wordml" xmlns:w16cex="http://schemas.microsoft.com/office/word/2018/wordml/cex" xmlns:w16cid="http://schemas.microsoft.com/office/word/2016/wordml/cid" xmlns:w16="http://schemas.microsoft.com/office/word/2018/wordml" xmlns:w16sdtdh="http://schemas.microsoft.com/office/word/2020/wordml/sdtdatahash" xmlns:w16se="http://schemas.microsoft.com/office/word/2015/wordml/symex" xmlns:wpg="http://schemas.microsoft.com/office/word/2010/wordprocessingGroup" xmlns:wpi="http://schemas.microsoft.com/office/word/2010/wordprocessingInk" xmlns:wne="http://schemas.microsoft.com/office/word/2006/wordml" xmlns:wps="http://schemas.microsoft.com/office/word/2010/wordprocessingShape" mc:Ignorable="w14 w15 w16se w16cid w16 w16cex w16sdtdh wp14">
-  <w16cid:commentId w16cid:paraId="46B54D50" w16cid:durableId="1F9DC059"/>
-  <w16cid:commentId w16cid:paraId="462A00EF" w16cid:durableId="1F9DC0D5"/>
-</w16cid:commentsIds>
-</file>
-
 <file path=word/endnotes.xml><?xml version="1.0" encoding="utf-8"?>
 <w:endnotes xmlns:wpc="http://schemas.microsoft.com/office/word/2010/wordprocessingCanvas" xmlns:cx="http://schemas.microsoft.com/office/drawing/2014/chartex" xmlns:cx1="http://schemas.microsoft.com/office/drawing/2015/9/8/chartex" xmlns:cx2="http://schemas.microsoft.com/office/drawing/2015/10/21/chartex" xmlns:cx3="http://schemas.microsoft.com/office/drawing/2016/5/9/chartex" xmlns:cx4="http://schemas.microsoft.com/office/drawing/2016/5/10/chartex" xmlns:cx5="http://schemas.microsoft.com/office/drawing/2016/5/11/chartex" xmlns:cx6="http://schemas.microsoft.com/office/drawing/2016/5/12/chartex" xmlns:cx7="http://schemas.microsoft.com/office/drawing/2016/5/13/chartex" xmlns:cx8="http://schemas.microsoft.com/office/drawing/2016/5/14/chartex" xmlns:mc="http://schemas.openxmlformats.org/markup-compatibility/2006" xmlns:aink="http://schemas.microsoft.com/office/drawing/2016/ink" xmlns:am3d="http://schemas.microsoft.com/office/drawing/2017/model3d" xmlns:o="urn:schemas-microsoft-com:office:office" xmlns:oel="http://schemas.microsoft.com/office/2019/extlst" xmlns:r="http://schemas.openxmlformats.org/officeDocument/2006/relationships" xmlns:m="http://schemas.openxmlformats.org/officeDocument/2006/math" xmlns:v="urn:schemas-microsoft-com:vml" xmlns:wp14="http://schemas.microsoft.com/office/word/2010/wordprocessingDrawing" xmlns:wp="http://schemas.openxmlformats.org/drawingml/2006/wordprocessingDrawing" xmlns:w10="urn:schemas-microsoft-com:office:word" xmlns:w="http://schemas.openxmlformats.org/wordprocessingml/2006/main" xmlns:w14="http://schemas.microsoft.com/office/word/2010/wordml" xmlns:w15="http://schemas.microsoft.com/office/word/2012/wordml" xmlns:w16cex="http://schemas.microsoft.com/office/word/2018/wordml/cex" xmlns:w16cid="http://schemas.microsoft.com/office/word/2016/wordml/cid" xmlns:w16="http://schemas.microsoft.com/office/word/2018/wordml" xmlns:w16sdtdh="http://schemas.microsoft.com/office/word/2020/wordml/sdtdatahash" xmlns:w16se="http://schemas.microsoft.com/office/word/2015/wordml/symex" xmlns:wpg="http://schemas.microsoft.com/office/word/2010/wordprocessingGroup" xmlns:wpi="http://schemas.microsoft.com/office/word/2010/wordprocessingInk" xmlns:wne="http://schemas.microsoft.com/office/word/2006/wordml" xmlns:wps="http://schemas.microsoft.com/office/word/2010/wordprocessingShape" mc:Ignorable="w14 w15 w16se w16cid w16 w16cex w16sdtdh wp14">
   <w:endnote w:type="separator" w:id="-1">
@@ -3479,6 +4999,13 @@
       <w:r>
         <w:continuationSeparator/>
       </w:r>
+    </w:p>
+  </w:endnote>
+  <w:endnote w:type="continuationNotice" w:id="1">
+    <w:p>
+      <w:pPr>
+        <w:spacing w:line="240" w:lineRule="auto"/>
+      </w:pPr>
     </w:p>
   </w:endnote>
 </w:endnotes>
@@ -3617,6 +5144,13 @@
       <w:r>
         <w:continuationSeparator/>
       </w:r>
+    </w:p>
+  </w:footnote>
+  <w:footnote w:type="continuationNotice" w:id="1">
+    <w:p>
+      <w:pPr>
+        <w:spacing w:line="240" w:lineRule="auto"/>
+      </w:pPr>
     </w:p>
   </w:footnote>
 </w:footnotes>
@@ -6402,14 +7936,6 @@
   </w:num>
   <w:numIdMacAtCleanup w:val="20"/>
 </w:numbering>
-</file>
-
-<file path=word/people.xml><?xml version="1.0" encoding="utf-8"?>
-<w15:people xmlns:wpc="http://schemas.microsoft.com/office/word/2010/wordprocessingCanvas" xmlns:cx="http://schemas.microsoft.com/office/drawing/2014/chartex" xmlns:cx1="http://schemas.microsoft.com/office/drawing/2015/9/8/chartex" xmlns:cx2="http://schemas.microsoft.com/office/drawing/2015/10/21/chartex" xmlns:cx3="http://schemas.microsoft.com/office/drawing/2016/5/9/chartex" xmlns:cx4="http://schemas.microsoft.com/office/drawing/2016/5/10/chartex" xmlns:cx5="http://schemas.microsoft.com/office/drawing/2016/5/11/chartex" xmlns:cx6="http://schemas.microsoft.com/office/drawing/2016/5/12/chartex" xmlns:cx7="http://schemas.microsoft.com/office/drawing/2016/5/13/chartex" xmlns:cx8="http://schemas.microsoft.com/office/drawing/2016/5/14/chartex" xmlns:mc="http://schemas.openxmlformats.org/markup-compatibility/2006" xmlns:aink="http://schemas.microsoft.com/office/drawing/2016/ink" xmlns:am3d="http://schemas.microsoft.com/office/drawing/2017/model3d" xmlns:o="urn:schemas-microsoft-com:office:office" xmlns:oel="http://schemas.microsoft.com/office/2019/extlst" xmlns:r="http://schemas.openxmlformats.org/officeDocument/2006/relationships" xmlns:m="http://schemas.openxmlformats.org/officeDocument/2006/math" xmlns:v="urn:schemas-microsoft-com:vml" xmlns:wp14="http://schemas.microsoft.com/office/word/2010/wordprocessingDrawing" xmlns:wp="http://schemas.openxmlformats.org/drawingml/2006/wordprocessingDrawing" xmlns:w10="urn:schemas-microsoft-com:office:word" xmlns:w="http://schemas.openxmlformats.org/wordprocessingml/2006/main" xmlns:w14="http://schemas.microsoft.com/office/word/2010/wordml" xmlns:w15="http://schemas.microsoft.com/office/word/2012/wordml" xmlns:w16cex="http://schemas.microsoft.com/office/word/2018/wordml/cex" xmlns:w16cid="http://schemas.microsoft.com/office/word/2016/wordml/cid" xmlns:w16="http://schemas.microsoft.com/office/word/2018/wordml" xmlns:w16sdtdh="http://schemas.microsoft.com/office/word/2020/wordml/sdtdatahash" xmlns:w16se="http://schemas.microsoft.com/office/word/2015/wordml/symex" xmlns:wpg="http://schemas.microsoft.com/office/word/2010/wordprocessingGroup" xmlns:wpi="http://schemas.microsoft.com/office/word/2010/wordprocessingInk" xmlns:wne="http://schemas.microsoft.com/office/word/2006/wordml" xmlns:wps="http://schemas.microsoft.com/office/word/2010/wordprocessingShape" mc:Ignorable="w14 w15 w16se w16cid w16 w16cex w16sdtdh wp14">
-  <w15:person w15:author="Rubina Lakhani">
-    <w15:presenceInfo w15:providerId="None" w15:userId="Rubina Lakhani"/>
-  </w15:person>
-</w15:people>
 </file>
 
 <file path=word/styles.xml><?xml version="1.0" encoding="utf-8"?>
@@ -8389,6 +9915,18 @@
       <w:lang w:val="en-US" w:eastAsia="en-US"/>
     </w:rPr>
   </w:style>
+  <w:style w:type="character" w:styleId="UnresolvedMention">
+    <w:name w:val="Unresolved Mention"/>
+    <w:basedOn w:val="DefaultParagraphFont"/>
+    <w:uiPriority w:val="99"/>
+    <w:semiHidden/>
+    <w:unhideWhenUsed/>
+    <w:rsid w:val="00DF078F"/>
+    <w:rPr>
+      <w:color w:val="605E5C"/>
+      <w:shd w:val="clear" w:color="auto" w:fill="E1DFDD"/>
+    </w:rPr>
+  </w:style>
 </w:styles>
 </file>
 

</xml_diff>